<commit_message>
HSI V1.4 Proposed Signed-off-by: areejhelal <areej_helal@yahoo.com>
</commit_message>
<xml_diff>
--- a/Input documents/HSI.docx
+++ b/Input documents/HSI.docx
@@ -4,7 +4,6 @@
   <w:body>
     <w:p>
       <w:pPr>
-        <w:jc w:val="left"/>
         <w:rPr>
           <w:b w:val="1"/>
           <w:sz w:val="60"/>
@@ -36,12 +35,12 @@
           <wp:inline distB="114300" distT="114300" distL="114300" distR="114300">
             <wp:extent cx="1657350" cy="2771775"/>
             <wp:effectExtent b="0" l="0" r="0" t="0"/>
-            <wp:docPr id="1" name="image2.png"/>
+            <wp:docPr id="1" name="image1.png"/>
             <a:graphic>
               <a:graphicData uri="http://schemas.openxmlformats.org/drawingml/2006/picture">
                 <pic:pic>
                   <pic:nvPicPr>
-                    <pic:cNvPr id="0" name="image2.png"/>
+                    <pic:cNvPr id="0" name="image1.png"/>
                     <pic:cNvPicPr preferRelativeResize="0"/>
                   </pic:nvPicPr>
                   <pic:blipFill>
@@ -75,10 +74,9 @@
       <w:pPr>
         <w:pStyle w:val="Heading1"/>
         <w:ind w:left="2160" w:firstLine="720"/>
-        <w:jc w:val="left"/>
         <w:rPr/>
       </w:pPr>
-      <w:bookmarkStart w:colFirst="0" w:colLast="0" w:name="_adbdlpe4dy13" w:id="0"/>
+      <w:bookmarkStart w:colFirst="0" w:colLast="0" w:name="_gjdgxs" w:id="0"/>
       <w:bookmarkEnd w:id="0"/>
       <w:r>
         <w:rPr>
@@ -149,7 +147,7 @@
           <w:szCs w:val="36"/>
         </w:rPr>
       </w:pPr>
-      <w:bookmarkStart w:colFirst="0" w:colLast="0" w:name="_knyl5yh3thuk" w:id="1"/>
+      <w:bookmarkStart w:colFirst="0" w:colLast="0" w:name="_30j0zll" w:id="1"/>
       <w:bookmarkEnd w:id="1"/>
       <w:r>
         <w:rPr>
@@ -167,7 +165,7 @@
           <w:szCs w:val="36"/>
         </w:rPr>
       </w:pPr>
-      <w:bookmarkStart w:colFirst="0" w:colLast="0" w:name="_afe4d52giwhs" w:id="2"/>
+      <w:bookmarkStart w:colFirst="0" w:colLast="0" w:name="_1fob9te" w:id="2"/>
       <w:bookmarkEnd w:id="2"/>
       <w:r>
         <w:rPr>
@@ -185,7 +183,7 @@
           <w:szCs w:val="36"/>
         </w:rPr>
       </w:pPr>
-      <w:bookmarkStart w:colFirst="0" w:colLast="0" w:name="_2ij0v2xwr61a" w:id="3"/>
+      <w:bookmarkStart w:colFirst="0" w:colLast="0" w:name="_3znysh7" w:id="3"/>
       <w:bookmarkEnd w:id="3"/>
       <w:r>
         <w:rPr>
@@ -243,8 +241,24 @@
           <w:szCs w:val="36"/>
         </w:rPr>
       </w:pPr>
-      <w:bookmarkStart w:colFirst="0" w:colLast="0" w:name="_anmdy9vccvrf" w:id="4"/>
+      <w:bookmarkStart w:colFirst="0" w:colLast="0" w:name="_2et92p0" w:id="4"/>
       <w:bookmarkEnd w:id="4"/>
+      <w:r>
+        <w:rPr>
+          <w:rtl w:val="0"/>
+        </w:rPr>
+      </w:r>
+    </w:p>
+    <w:p>
+      <w:pPr>
+        <w:pStyle w:val="Heading3"/>
+        <w:rPr>
+          <w:b w:val="1"/>
+          <w:color w:val="990000"/>
+          <w:sz w:val="36"/>
+          <w:szCs w:val="36"/>
+        </w:rPr>
+      </w:pPr>
       <w:r>
         <w:rPr>
           <w:b w:val="1"/>
@@ -310,12 +324,9 @@
               <w:bottom w:w="100.0" w:type="dxa"/>
               <w:right w:w="100.0" w:type="dxa"/>
             </w:tcMar>
-            <w:vAlign w:val="top"/>
-          </w:tcPr>
-          <w:p>
-            <w:pPr>
-              <w:keepNext w:val="0"/>
-              <w:keepLines w:val="0"/>
+          </w:tcPr>
+          <w:p>
+            <w:pPr>
               <w:widowControl w:val="0"/>
               <w:pBdr>
                 <w:top w:space="0" w:sz="0" w:val="nil"/>
@@ -324,9 +335,7 @@
                 <w:right w:space="0" w:sz="0" w:val="nil"/>
                 <w:between w:space="0" w:sz="0" w:val="nil"/>
               </w:pBdr>
-              <w:shd w:fill="auto" w:val="clear"/>
-              <w:spacing w:after="0" w:before="0" w:line="240" w:lineRule="auto"/>
-              <w:ind w:left="0" w:right="0" w:firstLine="0"/>
+              <w:spacing w:line="240" w:lineRule="auto"/>
               <w:jc w:val="center"/>
               <w:rPr>
                 <w:b w:val="1"/>
@@ -350,12 +359,9 @@
               <w:bottom w:w="100.0" w:type="dxa"/>
               <w:right w:w="100.0" w:type="dxa"/>
             </w:tcMar>
-            <w:vAlign w:val="top"/>
-          </w:tcPr>
-          <w:p>
-            <w:pPr>
-              <w:keepNext w:val="0"/>
-              <w:keepLines w:val="0"/>
+          </w:tcPr>
+          <w:p>
+            <w:pPr>
               <w:widowControl w:val="0"/>
               <w:pBdr>
                 <w:top w:space="0" w:sz="0" w:val="nil"/>
@@ -364,9 +370,7 @@
                 <w:right w:space="0" w:sz="0" w:val="nil"/>
                 <w:between w:space="0" w:sz="0" w:val="nil"/>
               </w:pBdr>
-              <w:shd w:fill="auto" w:val="clear"/>
-              <w:spacing w:after="0" w:before="0" w:line="240" w:lineRule="auto"/>
-              <w:ind w:left="0" w:right="0" w:firstLine="0"/>
+              <w:spacing w:line="240" w:lineRule="auto"/>
               <w:jc w:val="center"/>
               <w:rPr>
                 <w:b w:val="1"/>
@@ -390,12 +394,9 @@
               <w:bottom w:w="100.0" w:type="dxa"/>
               <w:right w:w="100.0" w:type="dxa"/>
             </w:tcMar>
-            <w:vAlign w:val="top"/>
-          </w:tcPr>
-          <w:p>
-            <w:pPr>
-              <w:keepNext w:val="0"/>
-              <w:keepLines w:val="0"/>
+          </w:tcPr>
+          <w:p>
+            <w:pPr>
               <w:widowControl w:val="0"/>
               <w:pBdr>
                 <w:top w:space="0" w:sz="0" w:val="nil"/>
@@ -404,9 +405,7 @@
                 <w:right w:space="0" w:sz="0" w:val="nil"/>
                 <w:between w:space="0" w:sz="0" w:val="nil"/>
               </w:pBdr>
-              <w:shd w:fill="auto" w:val="clear"/>
-              <w:spacing w:after="0" w:before="0" w:line="240" w:lineRule="auto"/>
-              <w:ind w:left="0" w:right="0" w:firstLine="0"/>
+              <w:spacing w:line="240" w:lineRule="auto"/>
               <w:jc w:val="center"/>
               <w:rPr>
                 <w:b w:val="1"/>
@@ -430,12 +429,9 @@
               <w:bottom w:w="100.0" w:type="dxa"/>
               <w:right w:w="100.0" w:type="dxa"/>
             </w:tcMar>
-            <w:vAlign w:val="top"/>
-          </w:tcPr>
-          <w:p>
-            <w:pPr>
-              <w:keepNext w:val="0"/>
-              <w:keepLines w:val="0"/>
+          </w:tcPr>
+          <w:p>
+            <w:pPr>
               <w:widowControl w:val="0"/>
               <w:pBdr>
                 <w:top w:space="0" w:sz="0" w:val="nil"/>
@@ -444,9 +440,7 @@
                 <w:right w:space="0" w:sz="0" w:val="nil"/>
                 <w:between w:space="0" w:sz="0" w:val="nil"/>
               </w:pBdr>
-              <w:shd w:fill="auto" w:val="clear"/>
-              <w:spacing w:after="0" w:before="0" w:line="240" w:lineRule="auto"/>
-              <w:ind w:left="0" w:right="0" w:firstLine="0"/>
+              <w:spacing w:line="240" w:lineRule="auto"/>
               <w:jc w:val="center"/>
               <w:rPr>
                 <w:b w:val="1"/>
@@ -475,12 +469,9 @@
               <w:bottom w:w="100.0" w:type="dxa"/>
               <w:right w:w="100.0" w:type="dxa"/>
             </w:tcMar>
-            <w:vAlign w:val="top"/>
-          </w:tcPr>
-          <w:p>
-            <w:pPr>
-              <w:keepNext w:val="0"/>
-              <w:keepLines w:val="0"/>
+          </w:tcPr>
+          <w:p>
+            <w:pPr>
               <w:widowControl w:val="0"/>
               <w:pBdr>
                 <w:top w:space="0" w:sz="0" w:val="nil"/>
@@ -489,9 +480,7 @@
                 <w:right w:space="0" w:sz="0" w:val="nil"/>
                 <w:between w:space="0" w:sz="0" w:val="nil"/>
               </w:pBdr>
-              <w:shd w:fill="auto" w:val="clear"/>
-              <w:spacing w:after="0" w:before="0" w:line="240" w:lineRule="auto"/>
-              <w:ind w:left="0" w:right="0" w:firstLine="0"/>
+              <w:spacing w:line="240" w:lineRule="auto"/>
               <w:jc w:val="center"/>
               <w:rPr/>
             </w:pPr>
@@ -512,12 +501,9 @@
               <w:bottom w:w="100.0" w:type="dxa"/>
               <w:right w:w="100.0" w:type="dxa"/>
             </w:tcMar>
-            <w:vAlign w:val="top"/>
-          </w:tcPr>
-          <w:p>
-            <w:pPr>
-              <w:keepNext w:val="0"/>
-              <w:keepLines w:val="0"/>
+          </w:tcPr>
+          <w:p>
+            <w:pPr>
               <w:widowControl w:val="0"/>
               <w:pBdr>
                 <w:top w:space="0" w:sz="0" w:val="nil"/>
@@ -526,9 +512,7 @@
                 <w:right w:space="0" w:sz="0" w:val="nil"/>
                 <w:between w:space="0" w:sz="0" w:val="nil"/>
               </w:pBdr>
-              <w:shd w:fill="auto" w:val="clear"/>
-              <w:spacing w:after="0" w:before="0" w:line="240" w:lineRule="auto"/>
-              <w:ind w:left="0" w:right="0" w:firstLine="0"/>
+              <w:spacing w:line="240" w:lineRule="auto"/>
               <w:jc w:val="center"/>
               <w:rPr/>
             </w:pPr>
@@ -549,7 +533,6 @@
               <w:bottom w:w="100.0" w:type="dxa"/>
               <w:right w:w="100.0" w:type="dxa"/>
             </w:tcMar>
-            <w:vAlign w:val="top"/>
           </w:tcPr>
           <w:p>
             <w:pPr>
@@ -573,7 +556,6 @@
               <w:bottom w:w="100.0" w:type="dxa"/>
               <w:right w:w="100.0" w:type="dxa"/>
             </w:tcMar>
-            <w:vAlign w:val="top"/>
           </w:tcPr>
           <w:p>
             <w:pPr>
@@ -603,7 +585,6 @@
               <w:bottom w:w="100.0" w:type="dxa"/>
               <w:right w:w="100.0" w:type="dxa"/>
             </w:tcMar>
-            <w:vAlign w:val="top"/>
           </w:tcPr>
           <w:p>
             <w:pPr>
@@ -629,12 +610,9 @@
               <w:bottom w:w="100.0" w:type="dxa"/>
               <w:right w:w="100.0" w:type="dxa"/>
             </w:tcMar>
-            <w:vAlign w:val="top"/>
-          </w:tcPr>
-          <w:p>
-            <w:pPr>
-              <w:keepNext w:val="0"/>
-              <w:keepLines w:val="0"/>
+          </w:tcPr>
+          <w:p>
+            <w:pPr>
               <w:widowControl w:val="0"/>
               <w:pBdr>
                 <w:top w:space="0" w:sz="0" w:val="nil"/>
@@ -643,9 +621,7 @@
                 <w:right w:space="0" w:sz="0" w:val="nil"/>
                 <w:between w:space="0" w:sz="0" w:val="nil"/>
               </w:pBdr>
-              <w:shd w:fill="auto" w:val="clear"/>
-              <w:spacing w:after="0" w:before="0" w:line="240" w:lineRule="auto"/>
-              <w:ind w:left="0" w:right="0" w:firstLine="0"/>
+              <w:spacing w:line="240" w:lineRule="auto"/>
               <w:jc w:val="center"/>
               <w:rPr/>
             </w:pPr>
@@ -666,7 +642,6 @@
               <w:bottom w:w="100.0" w:type="dxa"/>
               <w:right w:w="100.0" w:type="dxa"/>
             </w:tcMar>
-            <w:vAlign w:val="top"/>
           </w:tcPr>
           <w:p>
             <w:pPr>
@@ -690,7 +665,6 @@
               <w:bottom w:w="100.0" w:type="dxa"/>
               <w:right w:w="100.0" w:type="dxa"/>
             </w:tcMar>
-            <w:vAlign w:val="top"/>
           </w:tcPr>
           <w:p>
             <w:pPr>
@@ -720,7 +694,6 @@
               <w:bottom w:w="100.0" w:type="dxa"/>
               <w:right w:w="100.0" w:type="dxa"/>
             </w:tcMar>
-            <w:vAlign w:val="top"/>
           </w:tcPr>
           <w:p>
             <w:pPr>
@@ -746,7 +719,6 @@
               <w:bottom w:w="100.0" w:type="dxa"/>
               <w:right w:w="100.0" w:type="dxa"/>
             </w:tcMar>
-            <w:vAlign w:val="top"/>
           </w:tcPr>
           <w:p>
             <w:pPr>
@@ -772,7 +744,6 @@
               <w:bottom w:w="100.0" w:type="dxa"/>
               <w:right w:w="100.0" w:type="dxa"/>
             </w:tcMar>
-            <w:vAlign w:val="top"/>
           </w:tcPr>
           <w:p>
             <w:pPr>
@@ -796,7 +767,6 @@
               <w:bottom w:w="100.0" w:type="dxa"/>
               <w:right w:w="100.0" w:type="dxa"/>
             </w:tcMar>
-            <w:vAlign w:val="top"/>
           </w:tcPr>
           <w:p>
             <w:pPr>
@@ -826,7 +796,6 @@
               <w:bottom w:w="100.0" w:type="dxa"/>
               <w:right w:w="100.0" w:type="dxa"/>
             </w:tcMar>
-            <w:vAlign w:val="top"/>
           </w:tcPr>
           <w:p>
             <w:pPr>
@@ -852,7 +821,6 @@
               <w:bottom w:w="100.0" w:type="dxa"/>
               <w:right w:w="100.0" w:type="dxa"/>
             </w:tcMar>
-            <w:vAlign w:val="top"/>
           </w:tcPr>
           <w:p>
             <w:pPr>
@@ -878,7 +846,6 @@
               <w:bottom w:w="100.0" w:type="dxa"/>
               <w:right w:w="100.0" w:type="dxa"/>
             </w:tcMar>
-            <w:vAlign w:val="top"/>
           </w:tcPr>
           <w:p>
             <w:pPr>
@@ -902,7 +869,6 @@
               <w:bottom w:w="100.0" w:type="dxa"/>
               <w:right w:w="100.0" w:type="dxa"/>
             </w:tcMar>
-            <w:vAlign w:val="top"/>
           </w:tcPr>
           <w:p>
             <w:pPr>
@@ -914,6 +880,108 @@
                 <w:rtl w:val="0"/>
               </w:rPr>
               <w:t xml:space="preserve">8/2/2020</w:t>
+              <w:tab/>
+            </w:r>
+          </w:p>
+        </w:tc>
+      </w:tr>
+      <w:tr>
+        <w:trPr>
+          <w:trHeight w:val="435" w:hRule="atLeast"/>
+        </w:trPr>
+        <w:tc>
+          <w:tcPr>
+            <w:shd w:fill="auto" w:val="clear"/>
+            <w:tcMar>
+              <w:top w:w="100.0" w:type="dxa"/>
+              <w:left w:w="100.0" w:type="dxa"/>
+              <w:bottom w:w="100.0" w:type="dxa"/>
+              <w:right w:w="100.0" w:type="dxa"/>
+            </w:tcMar>
+          </w:tcPr>
+          <w:p>
+            <w:pPr>
+              <w:widowControl w:val="0"/>
+              <w:spacing w:line="240" w:lineRule="auto"/>
+              <w:jc w:val="center"/>
+              <w:rPr/>
+            </w:pPr>
+            <w:r>
+              <w:rPr>
+                <w:rtl w:val="0"/>
+              </w:rPr>
+              <w:t xml:space="preserve">V 1.4</w:t>
+            </w:r>
+          </w:p>
+        </w:tc>
+        <w:tc>
+          <w:tcPr>
+            <w:shd w:fill="auto" w:val="clear"/>
+            <w:tcMar>
+              <w:top w:w="100.0" w:type="dxa"/>
+              <w:left w:w="100.0" w:type="dxa"/>
+              <w:bottom w:w="100.0" w:type="dxa"/>
+              <w:right w:w="100.0" w:type="dxa"/>
+            </w:tcMar>
+          </w:tcPr>
+          <w:p>
+            <w:pPr>
+              <w:widowControl w:val="0"/>
+              <w:spacing w:line="240" w:lineRule="auto"/>
+              <w:jc w:val="center"/>
+              <w:rPr/>
+            </w:pPr>
+            <w:r>
+              <w:rPr>
+                <w:rtl w:val="0"/>
+              </w:rPr>
+              <w:t xml:space="preserve">Proposed</w:t>
+            </w:r>
+          </w:p>
+        </w:tc>
+        <w:tc>
+          <w:tcPr>
+            <w:shd w:fill="auto" w:val="clear"/>
+            <w:tcMar>
+              <w:top w:w="100.0" w:type="dxa"/>
+              <w:left w:w="100.0" w:type="dxa"/>
+              <w:bottom w:w="100.0" w:type="dxa"/>
+              <w:right w:w="100.0" w:type="dxa"/>
+            </w:tcMar>
+          </w:tcPr>
+          <w:p>
+            <w:pPr>
+              <w:jc w:val="center"/>
+              <w:rPr/>
+            </w:pPr>
+            <w:r>
+              <w:rPr>
+                <w:rtl w:val="0"/>
+              </w:rPr>
+              <w:t xml:space="preserve">Areej Ayman Helal</w:t>
+            </w:r>
+          </w:p>
+        </w:tc>
+        <w:tc>
+          <w:tcPr>
+            <w:shd w:fill="auto" w:val="clear"/>
+            <w:tcMar>
+              <w:top w:w="100.0" w:type="dxa"/>
+              <w:left w:w="100.0" w:type="dxa"/>
+              <w:bottom w:w="100.0" w:type="dxa"/>
+              <w:right w:w="100.0" w:type="dxa"/>
+            </w:tcMar>
+          </w:tcPr>
+          <w:p>
+            <w:pPr>
+              <w:jc w:val="center"/>
+              <w:rPr/>
+            </w:pPr>
+            <w:r>
+              <w:rPr>
+                <w:rtl w:val="0"/>
+              </w:rPr>
+              <w:t xml:space="preserve">10/2/2020</w:t>
               <w:tab/>
             </w:r>
           </w:p>
@@ -930,8 +998,210 @@
           <w:szCs w:val="36"/>
         </w:rPr>
       </w:pPr>
-      <w:bookmarkStart w:colFirst="0" w:colLast="0" w:name="_i7gcf55j6u1l" w:id="5"/>
+      <w:bookmarkStart w:colFirst="0" w:colLast="0" w:name="_tyjcwt" w:id="5"/>
       <w:bookmarkEnd w:id="5"/>
+      <w:r>
+        <w:rPr>
+          <w:rtl w:val="0"/>
+        </w:rPr>
+      </w:r>
+    </w:p>
+    <w:p>
+      <w:pPr>
+        <w:pStyle w:val="Heading3"/>
+        <w:rPr>
+          <w:b w:val="1"/>
+          <w:color w:val="990000"/>
+          <w:sz w:val="36"/>
+          <w:szCs w:val="36"/>
+        </w:rPr>
+      </w:pPr>
+      <w:r>
+        <w:rPr>
+          <w:rtl w:val="0"/>
+        </w:rPr>
+      </w:r>
+    </w:p>
+    <w:p>
+      <w:pPr>
+        <w:rPr/>
+      </w:pPr>
+      <w:r>
+        <w:rPr>
+          <w:rtl w:val="0"/>
+        </w:rPr>
+      </w:r>
+    </w:p>
+    <w:p>
+      <w:pPr>
+        <w:rPr/>
+      </w:pPr>
+      <w:r>
+        <w:rPr>
+          <w:rtl w:val="0"/>
+        </w:rPr>
+      </w:r>
+    </w:p>
+    <w:p>
+      <w:pPr>
+        <w:rPr/>
+      </w:pPr>
+      <w:r>
+        <w:rPr>
+          <w:rtl w:val="0"/>
+        </w:rPr>
+      </w:r>
+    </w:p>
+    <w:p>
+      <w:pPr>
+        <w:rPr/>
+      </w:pPr>
+      <w:r>
+        <w:rPr>
+          <w:rtl w:val="0"/>
+        </w:rPr>
+      </w:r>
+    </w:p>
+    <w:p>
+      <w:pPr>
+        <w:rPr/>
+      </w:pPr>
+      <w:r>
+        <w:rPr>
+          <w:rtl w:val="0"/>
+        </w:rPr>
+      </w:r>
+    </w:p>
+    <w:p>
+      <w:pPr>
+        <w:rPr/>
+      </w:pPr>
+      <w:r>
+        <w:rPr>
+          <w:rtl w:val="0"/>
+        </w:rPr>
+      </w:r>
+    </w:p>
+    <w:p>
+      <w:pPr>
+        <w:rPr/>
+      </w:pPr>
+      <w:r>
+        <w:rPr>
+          <w:rtl w:val="0"/>
+        </w:rPr>
+      </w:r>
+    </w:p>
+    <w:p>
+      <w:pPr>
+        <w:rPr/>
+      </w:pPr>
+      <w:r>
+        <w:rPr>
+          <w:rtl w:val="0"/>
+        </w:rPr>
+      </w:r>
+    </w:p>
+    <w:p>
+      <w:pPr>
+        <w:rPr/>
+      </w:pPr>
+      <w:r>
+        <w:rPr>
+          <w:rtl w:val="0"/>
+        </w:rPr>
+      </w:r>
+    </w:p>
+    <w:p>
+      <w:pPr>
+        <w:rPr/>
+      </w:pPr>
+      <w:r>
+        <w:rPr>
+          <w:rtl w:val="0"/>
+        </w:rPr>
+      </w:r>
+    </w:p>
+    <w:p>
+      <w:pPr>
+        <w:rPr/>
+      </w:pPr>
+      <w:r>
+        <w:rPr>
+          <w:rtl w:val="0"/>
+        </w:rPr>
+      </w:r>
+    </w:p>
+    <w:p>
+      <w:pPr>
+        <w:rPr/>
+      </w:pPr>
+      <w:r>
+        <w:rPr>
+          <w:rtl w:val="0"/>
+        </w:rPr>
+      </w:r>
+    </w:p>
+    <w:p>
+      <w:pPr>
+        <w:rPr/>
+      </w:pPr>
+      <w:r>
+        <w:rPr>
+          <w:rtl w:val="0"/>
+        </w:rPr>
+      </w:r>
+    </w:p>
+    <w:p>
+      <w:pPr>
+        <w:rPr/>
+      </w:pPr>
+      <w:r>
+        <w:rPr>
+          <w:rtl w:val="0"/>
+        </w:rPr>
+      </w:r>
+    </w:p>
+    <w:p>
+      <w:pPr>
+        <w:rPr/>
+      </w:pPr>
+      <w:r>
+        <w:rPr>
+          <w:rtl w:val="0"/>
+        </w:rPr>
+      </w:r>
+    </w:p>
+    <w:p>
+      <w:pPr>
+        <w:rPr/>
+      </w:pPr>
+      <w:r>
+        <w:rPr>
+          <w:rtl w:val="0"/>
+        </w:rPr>
+      </w:r>
+    </w:p>
+    <w:p>
+      <w:pPr>
+        <w:rPr/>
+      </w:pPr>
+      <w:r>
+        <w:rPr>
+          <w:rtl w:val="0"/>
+        </w:rPr>
+      </w:r>
+    </w:p>
+    <w:p>
+      <w:pPr>
+        <w:pStyle w:val="Heading3"/>
+        <w:rPr>
+          <w:b w:val="1"/>
+          <w:color w:val="990000"/>
+          <w:sz w:val="36"/>
+          <w:szCs w:val="36"/>
+        </w:rPr>
+      </w:pPr>
       <w:r>
         <w:rPr>
           <w:b w:val="1"/>
@@ -995,7 +1265,6 @@
               <w:bottom w:w="100.0" w:type="dxa"/>
               <w:right w:w="100.0" w:type="dxa"/>
             </w:tcMar>
-            <w:vAlign w:val="top"/>
           </w:tcPr>
           <w:p>
             <w:pPr>
@@ -1022,7 +1291,6 @@
               <w:bottom w:w="100.0" w:type="dxa"/>
               <w:right w:w="100.0" w:type="dxa"/>
             </w:tcMar>
-            <w:vAlign w:val="top"/>
           </w:tcPr>
           <w:p>
             <w:pPr>
@@ -1049,7 +1317,6 @@
               <w:bottom w:w="100.0" w:type="dxa"/>
               <w:right w:w="100.0" w:type="dxa"/>
             </w:tcMar>
-            <w:vAlign w:val="top"/>
           </w:tcPr>
           <w:p>
             <w:pPr>
@@ -1077,7 +1344,6 @@
               <w:bottom w:w="100.0" w:type="dxa"/>
               <w:right w:w="100.0" w:type="dxa"/>
             </w:tcMar>
-            <w:vAlign w:val="top"/>
           </w:tcPr>
           <w:p>
             <w:pPr>
@@ -1109,7 +1375,6 @@
               <w:bottom w:w="100.0" w:type="dxa"/>
               <w:right w:w="100.0" w:type="dxa"/>
             </w:tcMar>
-            <w:vAlign w:val="top"/>
           </w:tcPr>
           <w:p>
             <w:pPr>
@@ -1138,7 +1403,6 @@
               <w:bottom w:w="100.0" w:type="dxa"/>
               <w:right w:w="100.0" w:type="dxa"/>
             </w:tcMar>
-            <w:vAlign w:val="top"/>
           </w:tcPr>
           <w:p>
             <w:pPr>
@@ -1167,7 +1431,6 @@
               <w:bottom w:w="100.0" w:type="dxa"/>
               <w:right w:w="100.0" w:type="dxa"/>
             </w:tcMar>
-            <w:vAlign w:val="top"/>
           </w:tcPr>
           <w:p>
             <w:pPr>
@@ -1197,7 +1460,6 @@
               <w:bottom w:w="100.0" w:type="dxa"/>
               <w:right w:w="100.0" w:type="dxa"/>
             </w:tcMar>
-            <w:vAlign w:val="top"/>
           </w:tcPr>
           <w:p>
             <w:pPr>
@@ -1247,7 +1509,6 @@
               <w:bottom w:w="100.0" w:type="dxa"/>
               <w:right w:w="100.0" w:type="dxa"/>
             </w:tcMar>
-            <w:vAlign w:val="top"/>
           </w:tcPr>
           <w:p>
             <w:pPr>
@@ -1276,7 +1537,6 @@
               <w:bottom w:w="100.0" w:type="dxa"/>
               <w:right w:w="100.0" w:type="dxa"/>
             </w:tcMar>
-            <w:vAlign w:val="top"/>
           </w:tcPr>
           <w:p>
             <w:pPr>
@@ -1305,7 +1565,6 @@
               <w:bottom w:w="100.0" w:type="dxa"/>
               <w:right w:w="100.0" w:type="dxa"/>
             </w:tcMar>
-            <w:vAlign w:val="top"/>
           </w:tcPr>
           <w:p>
             <w:pPr>
@@ -1335,7 +1594,248 @@
               <w:bottom w:w="100.0" w:type="dxa"/>
               <w:right w:w="100.0" w:type="dxa"/>
             </w:tcMar>
-            <w:vAlign w:val="top"/>
+          </w:tcPr>
+          <w:p>
+            <w:pPr>
+              <w:numPr>
+                <w:ilvl w:val="0"/>
+                <w:numId w:val="1"/>
+              </w:numPr>
+              <w:ind w:left="720" w:hanging="360"/>
+              <w:rPr>
+                <w:sz w:val="20"/>
+                <w:szCs w:val="20"/>
+              </w:rPr>
+            </w:pPr>
+            <w:r>
+              <w:rPr>
+                <w:sz w:val="20"/>
+                <w:szCs w:val="20"/>
+                <w:rtl w:val="0"/>
+              </w:rPr>
+              <w:t xml:space="preserve">Document status updated.</w:t>
+            </w:r>
+          </w:p>
+          <w:p>
+            <w:pPr>
+              <w:numPr>
+                <w:ilvl w:val="0"/>
+                <w:numId w:val="1"/>
+              </w:numPr>
+              <w:ind w:left="720" w:hanging="360"/>
+              <w:rPr>
+                <w:sz w:val="20"/>
+                <w:szCs w:val="20"/>
+              </w:rPr>
+            </w:pPr>
+            <w:r>
+              <w:rPr>
+                <w:sz w:val="20"/>
+                <w:szCs w:val="20"/>
+                <w:rtl w:val="0"/>
+              </w:rPr>
+              <w:t xml:space="preserve">Version of Document is defined in all pages.</w:t>
+            </w:r>
+          </w:p>
+          <w:p>
+            <w:pPr>
+              <w:numPr>
+                <w:ilvl w:val="0"/>
+                <w:numId w:val="1"/>
+              </w:numPr>
+              <w:ind w:left="720" w:hanging="360"/>
+              <w:rPr>
+                <w:sz w:val="20"/>
+                <w:szCs w:val="20"/>
+              </w:rPr>
+            </w:pPr>
+            <w:r>
+              <w:rPr>
+                <w:sz w:val="20"/>
+                <w:szCs w:val="20"/>
+                <w:rtl w:val="0"/>
+              </w:rPr>
+              <w:t xml:space="preserve">History table location is updated .</w:t>
+            </w:r>
+          </w:p>
+          <w:p>
+            <w:pPr>
+              <w:numPr>
+                <w:ilvl w:val="0"/>
+                <w:numId w:val="1"/>
+              </w:numPr>
+              <w:ind w:left="720" w:hanging="360"/>
+              <w:rPr>
+                <w:sz w:val="20"/>
+                <w:szCs w:val="20"/>
+              </w:rPr>
+            </w:pPr>
+            <w:r>
+              <w:rPr>
+                <w:sz w:val="20"/>
+                <w:szCs w:val="20"/>
+                <w:rtl w:val="0"/>
+              </w:rPr>
+              <w:t xml:space="preserve">Reference documents table is added.</w:t>
+            </w:r>
+          </w:p>
+          <w:p>
+            <w:pPr>
+              <w:numPr>
+                <w:ilvl w:val="0"/>
+                <w:numId w:val="1"/>
+              </w:numPr>
+              <w:ind w:left="720" w:hanging="360"/>
+              <w:rPr>
+                <w:sz w:val="20"/>
+                <w:szCs w:val="20"/>
+              </w:rPr>
+            </w:pPr>
+            <w:r>
+              <w:rPr>
+                <w:sz w:val="20"/>
+                <w:szCs w:val="20"/>
+                <w:rtl w:val="0"/>
+              </w:rPr>
+              <w:t xml:space="preserve">Features section is updated.</w:t>
+            </w:r>
+          </w:p>
+          <w:p>
+            <w:pPr>
+              <w:numPr>
+                <w:ilvl w:val="0"/>
+                <w:numId w:val="1"/>
+              </w:numPr>
+              <w:ind w:left="720" w:hanging="360"/>
+              <w:rPr>
+                <w:sz w:val="20"/>
+                <w:szCs w:val="20"/>
+              </w:rPr>
+            </w:pPr>
+            <w:r>
+              <w:rPr>
+                <w:sz w:val="20"/>
+                <w:szCs w:val="20"/>
+                <w:rtl w:val="0"/>
+              </w:rPr>
+              <w:t xml:space="preserve">Components’ IDs are added to the microcontroller pins section.</w:t>
+            </w:r>
+          </w:p>
+          <w:p>
+            <w:pPr>
+              <w:jc w:val="center"/>
+              <w:rPr>
+                <w:sz w:val="20"/>
+                <w:szCs w:val="20"/>
+              </w:rPr>
+            </w:pPr>
+            <w:r>
+              <w:rPr>
+                <w:rtl w:val="0"/>
+              </w:rPr>
+            </w:r>
+          </w:p>
+        </w:tc>
+      </w:tr>
+      <w:tr>
+        <w:trPr>
+          <w:trHeight w:val="540" w:hRule="atLeast"/>
+        </w:trPr>
+        <w:tc>
+          <w:tcPr>
+            <w:shd w:fill="auto" w:val="clear"/>
+            <w:tcMar>
+              <w:top w:w="100.0" w:type="dxa"/>
+              <w:left w:w="100.0" w:type="dxa"/>
+              <w:bottom w:w="100.0" w:type="dxa"/>
+              <w:right w:w="100.0" w:type="dxa"/>
+            </w:tcMar>
+          </w:tcPr>
+          <w:p>
+            <w:pPr>
+              <w:spacing w:line="240" w:lineRule="auto"/>
+              <w:jc w:val="center"/>
+              <w:rPr>
+                <w:sz w:val="20"/>
+                <w:szCs w:val="20"/>
+              </w:rPr>
+            </w:pPr>
+            <w:r>
+              <w:rPr>
+                <w:sz w:val="20"/>
+                <w:szCs w:val="20"/>
+                <w:rtl w:val="0"/>
+              </w:rPr>
+              <w:t xml:space="preserve">V 1.2</w:t>
+            </w:r>
+          </w:p>
+        </w:tc>
+        <w:tc>
+          <w:tcPr>
+            <w:shd w:fill="auto" w:val="clear"/>
+            <w:tcMar>
+              <w:top w:w="100.0" w:type="dxa"/>
+              <w:left w:w="100.0" w:type="dxa"/>
+              <w:bottom w:w="100.0" w:type="dxa"/>
+              <w:right w:w="100.0" w:type="dxa"/>
+            </w:tcMar>
+          </w:tcPr>
+          <w:p>
+            <w:pPr>
+              <w:jc w:val="center"/>
+              <w:rPr>
+                <w:sz w:val="20"/>
+                <w:szCs w:val="20"/>
+              </w:rPr>
+            </w:pPr>
+            <w:r>
+              <w:rPr>
+                <w:sz w:val="20"/>
+                <w:szCs w:val="20"/>
+                <w:rtl w:val="0"/>
+              </w:rPr>
+              <w:t xml:space="preserve">Areej Ayman Helal</w:t>
+            </w:r>
+          </w:p>
+        </w:tc>
+        <w:tc>
+          <w:tcPr>
+            <w:shd w:fill="auto" w:val="clear"/>
+            <w:tcMar>
+              <w:top w:w="100.0" w:type="dxa"/>
+              <w:left w:w="100.0" w:type="dxa"/>
+              <w:bottom w:w="100.0" w:type="dxa"/>
+              <w:right w:w="100.0" w:type="dxa"/>
+            </w:tcMar>
+          </w:tcPr>
+          <w:p>
+            <w:pPr>
+              <w:jc w:val="center"/>
+              <w:rPr>
+                <w:sz w:val="20"/>
+                <w:szCs w:val="20"/>
+              </w:rPr>
+            </w:pPr>
+            <w:r>
+              <w:rPr>
+                <w:sz w:val="20"/>
+                <w:szCs w:val="20"/>
+                <w:rtl w:val="0"/>
+              </w:rPr>
+              <w:t xml:space="preserve">7/2/2020</w:t>
+              <w:tab/>
+            </w:r>
+          </w:p>
+        </w:tc>
+        <w:tc>
+          <w:tcPr>
+            <w:shd w:fill="auto" w:val="clear"/>
+            <w:tcMar>
+              <w:top w:w="100.0" w:type="dxa"/>
+              <w:left w:w="100.0" w:type="dxa"/>
+              <w:bottom w:w="100.0" w:type="dxa"/>
+              <w:right w:w="100.0" w:type="dxa"/>
+            </w:tcMar>
           </w:tcPr>
           <w:p>
             <w:pPr>
@@ -1355,7 +1855,7 @@
                 <w:szCs w:val="20"/>
                 <w:rtl w:val="0"/>
               </w:rPr>
-              <w:t xml:space="preserve">Document status updated.</w:t>
+              <w:t xml:space="preserve">Document status table location changed .</w:t>
             </w:r>
           </w:p>
           <w:p>
@@ -1376,105 +1876,7 @@
                 <w:szCs w:val="20"/>
                 <w:rtl w:val="0"/>
               </w:rPr>
-              <w:t xml:space="preserve">Version of Document is defined in all pages.</w:t>
-            </w:r>
-          </w:p>
-          <w:p>
-            <w:pPr>
-              <w:numPr>
-                <w:ilvl w:val="0"/>
-                <w:numId w:val="4"/>
-              </w:numPr>
-              <w:ind w:left="720" w:hanging="360"/>
-              <w:rPr>
-                <w:sz w:val="20"/>
-                <w:szCs w:val="20"/>
-              </w:rPr>
-            </w:pPr>
-            <w:r>
-              <w:rPr>
-                <w:sz w:val="20"/>
-                <w:szCs w:val="20"/>
-                <w:rtl w:val="0"/>
-              </w:rPr>
-              <w:t xml:space="preserve">History table location is updated .</w:t>
-            </w:r>
-          </w:p>
-          <w:p>
-            <w:pPr>
-              <w:numPr>
-                <w:ilvl w:val="0"/>
-                <w:numId w:val="4"/>
-              </w:numPr>
-              <w:ind w:left="720" w:hanging="360"/>
-              <w:rPr>
-                <w:sz w:val="20"/>
-                <w:szCs w:val="20"/>
-              </w:rPr>
-            </w:pPr>
-            <w:r>
-              <w:rPr>
-                <w:sz w:val="20"/>
-                <w:szCs w:val="20"/>
-                <w:rtl w:val="0"/>
-              </w:rPr>
-              <w:t xml:space="preserve">Reference documents table is added.</w:t>
-            </w:r>
-          </w:p>
-          <w:p>
-            <w:pPr>
-              <w:numPr>
-                <w:ilvl w:val="0"/>
-                <w:numId w:val="4"/>
-              </w:numPr>
-              <w:ind w:left="720" w:hanging="360"/>
-              <w:rPr>
-                <w:sz w:val="20"/>
-                <w:szCs w:val="20"/>
-              </w:rPr>
-            </w:pPr>
-            <w:r>
-              <w:rPr>
-                <w:sz w:val="20"/>
-                <w:szCs w:val="20"/>
-                <w:rtl w:val="0"/>
-              </w:rPr>
-              <w:t xml:space="preserve">Features section is updated.</w:t>
-            </w:r>
-          </w:p>
-          <w:p>
-            <w:pPr>
-              <w:numPr>
-                <w:ilvl w:val="0"/>
-                <w:numId w:val="4"/>
-              </w:numPr>
-              <w:ind w:left="720" w:hanging="360"/>
-              <w:rPr>
-                <w:sz w:val="20"/>
-                <w:szCs w:val="20"/>
-              </w:rPr>
-            </w:pPr>
-            <w:r>
-              <w:rPr>
-                <w:sz w:val="20"/>
-                <w:szCs w:val="20"/>
-                <w:rtl w:val="0"/>
-              </w:rPr>
-              <w:t xml:space="preserve">Components’ IDs are added to the microcontroller pins section.</w:t>
-            </w:r>
-          </w:p>
-          <w:p>
-            <w:pPr>
-              <w:jc w:val="center"/>
-              <w:rPr>
-                <w:sz w:val="20"/>
-                <w:szCs w:val="20"/>
-              </w:rPr>
-            </w:pPr>
-            <w:r>
-              <w:rPr>
-                <w:rtl w:val="0"/>
-              </w:rPr>
+              <w:t xml:space="preserve">Block Diagram updated following the review instructions to put inputs on the left side and outputs on the right side.</w:t>
             </w:r>
           </w:p>
         </w:tc>
@@ -1492,10 +1894,10 @@
               <w:bottom w:w="100.0" w:type="dxa"/>
               <w:right w:w="100.0" w:type="dxa"/>
             </w:tcMar>
-            <w:vAlign w:val="top"/>
-          </w:tcPr>
-          <w:p>
-            <w:pPr>
+          </w:tcPr>
+          <w:p>
+            <w:pPr>
+              <w:widowControl w:val="0"/>
               <w:spacing w:line="240" w:lineRule="auto"/>
               <w:jc w:val="center"/>
               <w:rPr>
@@ -1509,20 +1911,19 @@
                 <w:szCs w:val="20"/>
                 <w:rtl w:val="0"/>
               </w:rPr>
-              <w:t xml:space="preserve">V 1.2</w:t>
-            </w:r>
-          </w:p>
-        </w:tc>
-        <w:tc>
-          <w:tcPr>
-            <w:shd w:fill="auto" w:val="clear"/>
-            <w:tcMar>
-              <w:top w:w="100.0" w:type="dxa"/>
-              <w:left w:w="100.0" w:type="dxa"/>
-              <w:bottom w:w="100.0" w:type="dxa"/>
-              <w:right w:w="100.0" w:type="dxa"/>
-            </w:tcMar>
-            <w:vAlign w:val="top"/>
+              <w:t xml:space="preserve">V 1.3</w:t>
+            </w:r>
+          </w:p>
+        </w:tc>
+        <w:tc>
+          <w:tcPr>
+            <w:shd w:fill="auto" w:val="clear"/>
+            <w:tcMar>
+              <w:top w:w="100.0" w:type="dxa"/>
+              <w:left w:w="100.0" w:type="dxa"/>
+              <w:bottom w:w="100.0" w:type="dxa"/>
+              <w:right w:w="100.0" w:type="dxa"/>
+            </w:tcMar>
           </w:tcPr>
           <w:p>
             <w:pPr>
@@ -1551,23 +1952,22 @@
               <w:bottom w:w="100.0" w:type="dxa"/>
               <w:right w:w="100.0" w:type="dxa"/>
             </w:tcMar>
-            <w:vAlign w:val="top"/>
-          </w:tcPr>
-          <w:p>
-            <w:pPr>
-              <w:jc w:val="center"/>
-              <w:rPr>
-                <w:sz w:val="20"/>
-                <w:szCs w:val="20"/>
-              </w:rPr>
-            </w:pPr>
-            <w:r>
-              <w:rPr>
-                <w:sz w:val="20"/>
-                <w:szCs w:val="20"/>
-                <w:rtl w:val="0"/>
-              </w:rPr>
-              <w:t xml:space="preserve">7/2/2020</w:t>
+          </w:tcPr>
+          <w:p>
+            <w:pPr>
+              <w:jc w:val="center"/>
+              <w:rPr>
+                <w:sz w:val="20"/>
+                <w:szCs w:val="20"/>
+              </w:rPr>
+            </w:pPr>
+            <w:r>
+              <w:rPr>
+                <w:sz w:val="20"/>
+                <w:szCs w:val="20"/>
+                <w:rtl w:val="0"/>
+              </w:rPr>
+              <w:t xml:space="preserve">8/2/2020</w:t>
               <w:tab/>
             </w:r>
           </w:p>
@@ -1581,13 +1981,12 @@
               <w:bottom w:w="100.0" w:type="dxa"/>
               <w:right w:w="100.0" w:type="dxa"/>
             </w:tcMar>
-            <w:vAlign w:val="top"/>
           </w:tcPr>
           <w:p>
             <w:pPr>
               <w:numPr>
                 <w:ilvl w:val="0"/>
-                <w:numId w:val="2"/>
+                <w:numId w:val="3"/>
               </w:numPr>
               <w:ind w:left="720" w:hanging="360"/>
               <w:rPr>
@@ -1601,14 +2000,14 @@
                 <w:szCs w:val="20"/>
                 <w:rtl w:val="0"/>
               </w:rPr>
-              <w:t xml:space="preserve">Document status table location changed .</w:t>
+              <w:t xml:space="preserve">Features section is removed.</w:t>
             </w:r>
           </w:p>
           <w:p>
             <w:pPr>
               <w:numPr>
                 <w:ilvl w:val="0"/>
-                <w:numId w:val="2"/>
+                <w:numId w:val="3"/>
               </w:numPr>
               <w:ind w:left="720" w:hanging="360"/>
               <w:rPr>
@@ -1622,7 +2021,7 @@
                 <w:szCs w:val="20"/>
                 <w:rtl w:val="0"/>
               </w:rPr>
-              <w:t xml:space="preserve">Block Diagram updated following the review instructions to put inputs on the left side and outputs on the right side.</w:t>
+              <w:t xml:space="preserve">Requirement id for microcontroller pins section is added.</w:t>
             </w:r>
           </w:p>
         </w:tc>
@@ -1640,7 +2039,6 @@
               <w:bottom w:w="100.0" w:type="dxa"/>
               <w:right w:w="100.0" w:type="dxa"/>
             </w:tcMar>
-            <w:vAlign w:val="top"/>
           </w:tcPr>
           <w:p>
             <w:pPr>
@@ -1658,20 +2056,19 @@
                 <w:szCs w:val="20"/>
                 <w:rtl w:val="0"/>
               </w:rPr>
-              <w:t xml:space="preserve">V 1.3</w:t>
-            </w:r>
-          </w:p>
-        </w:tc>
-        <w:tc>
-          <w:tcPr>
-            <w:shd w:fill="auto" w:val="clear"/>
-            <w:tcMar>
-              <w:top w:w="100.0" w:type="dxa"/>
-              <w:left w:w="100.0" w:type="dxa"/>
-              <w:bottom w:w="100.0" w:type="dxa"/>
-              <w:right w:w="100.0" w:type="dxa"/>
-            </w:tcMar>
-            <w:vAlign w:val="top"/>
+              <w:t xml:space="preserve">V 1.4</w:t>
+            </w:r>
+          </w:p>
+        </w:tc>
+        <w:tc>
+          <w:tcPr>
+            <w:shd w:fill="auto" w:val="clear"/>
+            <w:tcMar>
+              <w:top w:w="100.0" w:type="dxa"/>
+              <w:left w:w="100.0" w:type="dxa"/>
+              <w:bottom w:w="100.0" w:type="dxa"/>
+              <w:right w:w="100.0" w:type="dxa"/>
+            </w:tcMar>
           </w:tcPr>
           <w:p>
             <w:pPr>
@@ -1700,23 +2097,22 @@
               <w:bottom w:w="100.0" w:type="dxa"/>
               <w:right w:w="100.0" w:type="dxa"/>
             </w:tcMar>
-            <w:vAlign w:val="top"/>
-          </w:tcPr>
-          <w:p>
-            <w:pPr>
-              <w:jc w:val="center"/>
-              <w:rPr>
-                <w:sz w:val="20"/>
-                <w:szCs w:val="20"/>
-              </w:rPr>
-            </w:pPr>
-            <w:r>
-              <w:rPr>
-                <w:sz w:val="20"/>
-                <w:szCs w:val="20"/>
-                <w:rtl w:val="0"/>
-              </w:rPr>
-              <w:t xml:space="preserve">8/2/2020</w:t>
+          </w:tcPr>
+          <w:p>
+            <w:pPr>
+              <w:jc w:val="center"/>
+              <w:rPr>
+                <w:sz w:val="20"/>
+                <w:szCs w:val="20"/>
+              </w:rPr>
+            </w:pPr>
+            <w:r>
+              <w:rPr>
+                <w:sz w:val="20"/>
+                <w:szCs w:val="20"/>
+                <w:rtl w:val="0"/>
+              </w:rPr>
+              <w:t xml:space="preserve">10/2/2020</w:t>
               <w:tab/>
             </w:r>
           </w:p>
@@ -1730,13 +2126,12 @@
               <w:bottom w:w="100.0" w:type="dxa"/>
               <w:right w:w="100.0" w:type="dxa"/>
             </w:tcMar>
-            <w:vAlign w:val="top"/>
           </w:tcPr>
           <w:p>
             <w:pPr>
               <w:numPr>
                 <w:ilvl w:val="0"/>
-                <w:numId w:val="1"/>
+                <w:numId w:val="3"/>
               </w:numPr>
               <w:ind w:left="720" w:hanging="360"/>
               <w:rPr>
@@ -1750,29 +2145,28 @@
                 <w:szCs w:val="20"/>
                 <w:rtl w:val="0"/>
               </w:rPr>
-              <w:t xml:space="preserve">Features section is removed.</w:t>
+              <w:t xml:space="preserve">Document status is removed from first page using microsoft word instead of google docs .</w:t>
             </w:r>
           </w:p>
           <w:p>
             <w:pPr>
               <w:numPr>
                 <w:ilvl w:val="0"/>
-                <w:numId w:val="1"/>
+                <w:numId w:val="3"/>
               </w:numPr>
               <w:ind w:left="720" w:hanging="360"/>
               <w:rPr>
                 <w:sz w:val="20"/>
                 <w:szCs w:val="20"/>
-                <w:u w:val="none"/>
-              </w:rPr>
-            </w:pPr>
-            <w:r>
-              <w:rPr>
-                <w:sz w:val="20"/>
-                <w:szCs w:val="20"/>
-                <w:rtl w:val="0"/>
-              </w:rPr>
-              <w:t xml:space="preserve">Requirement id for microcontroller pins section is added.</w:t>
+              </w:rPr>
+            </w:pPr>
+            <w:r>
+              <w:rPr>
+                <w:sz w:val="20"/>
+                <w:szCs w:val="20"/>
+                <w:rtl w:val="0"/>
+              </w:rPr>
+              <w:t xml:space="preserve">Requirement id for microcontroller pins section is edited.</w:t>
             </w:r>
           </w:p>
         </w:tc>
@@ -1780,7 +2174,6 @@
     </w:tbl>
     <w:p>
       <w:pPr>
-        <w:jc w:val="left"/>
         <w:rPr>
           <w:b w:val="1"/>
         </w:rPr>
@@ -1793,7 +2186,6 @@
     </w:p>
     <w:p>
       <w:pPr>
-        <w:jc w:val="left"/>
         <w:rPr/>
       </w:pPr>
       <w:r>
@@ -1804,7 +2196,66 @@
     </w:p>
     <w:p>
       <w:pPr>
-        <w:jc w:val="left"/>
+        <w:rPr/>
+      </w:pPr>
+      <w:r>
+        <w:rPr>
+          <w:rtl w:val="0"/>
+        </w:rPr>
+      </w:r>
+    </w:p>
+    <w:p>
+      <w:pPr>
+        <w:rPr/>
+      </w:pPr>
+      <w:r>
+        <w:rPr>
+          <w:rtl w:val="0"/>
+        </w:rPr>
+      </w:r>
+    </w:p>
+    <w:p>
+      <w:pPr>
+        <w:rPr/>
+      </w:pPr>
+      <w:r>
+        <w:rPr>
+          <w:rtl w:val="0"/>
+        </w:rPr>
+      </w:r>
+    </w:p>
+    <w:p>
+      <w:pPr>
+        <w:rPr/>
+      </w:pPr>
+      <w:r>
+        <w:rPr>
+          <w:rtl w:val="0"/>
+        </w:rPr>
+      </w:r>
+    </w:p>
+    <w:p>
+      <w:pPr>
+        <w:rPr/>
+      </w:pPr>
+      <w:r>
+        <w:rPr>
+          <w:rtl w:val="0"/>
+        </w:rPr>
+      </w:r>
+    </w:p>
+    <w:p>
+      <w:pPr>
+        <w:rPr/>
+      </w:pPr>
+      <w:r>
+        <w:rPr>
+          <w:rtl w:val="0"/>
+        </w:rPr>
+      </w:r>
+    </w:p>
+    <w:p>
+      <w:pPr>
         <w:rPr/>
       </w:pPr>
       <w:r>
@@ -1831,7 +2282,7 @@
               <w:szCs w:val="48"/>
             </w:rPr>
           </w:pPr>
-          <w:bookmarkStart w:colFirst="0" w:colLast="0" w:name="_h8w07bnti5pt" w:id="6"/>
+          <w:bookmarkStart w:colFirst="0" w:colLast="0" w:name="_3dy6vkm" w:id="6"/>
           <w:bookmarkEnd w:id="6"/>
           <w:r>
             <w:fldChar w:fldCharType="begin"/>
@@ -1854,7 +2305,7 @@
               <w:szCs w:val="48"/>
             </w:rPr>
           </w:pPr>
-          <w:bookmarkStart w:colFirst="0" w:colLast="0" w:name="_4g8ix8iftmwi" w:id="7"/>
+          <w:bookmarkStart w:colFirst="0" w:colLast="0" w:name="_1t3h5sf" w:id="7"/>
           <w:bookmarkEnd w:id="7"/>
           <w:r>
             <w:rPr>
@@ -1871,7 +2322,7 @@
           <w:pPr>
             <w:numPr>
               <w:ilvl w:val="0"/>
-              <w:numId w:val="5"/>
+              <w:numId w:val="2"/>
             </w:numPr>
             <w:ind w:left="720" w:hanging="360"/>
             <w:rPr>
@@ -1898,7 +2349,7 @@
           <w:pPr>
             <w:numPr>
               <w:ilvl w:val="0"/>
-              <w:numId w:val="5"/>
+              <w:numId w:val="2"/>
             </w:numPr>
             <w:ind w:left="720" w:hanging="360"/>
             <w:rPr>
@@ -1915,12 +2366,17 @@
             </w:rPr>
             <w:t xml:space="preserve"> Block Diagram </w:t>
           </w:r>
+          <w:r>
+            <w:rPr>
+              <w:rtl w:val="0"/>
+            </w:rPr>
+          </w:r>
         </w:p>
         <w:p>
           <w:pPr>
             <w:numPr>
               <w:ilvl w:val="0"/>
-              <w:numId w:val="5"/>
+              <w:numId w:val="2"/>
             </w:numPr>
             <w:ind w:left="720" w:hanging="360"/>
             <w:rPr>
@@ -1938,6 +2394,11 @@
             <w:t xml:space="preserve"> Microcontroller Pins </w:t>
           </w:r>
           <w:r>
+            <w:rPr>
+              <w:rtl w:val="0"/>
+            </w:rPr>
+          </w:r>
+          <w:r>
             <w:fldChar w:fldCharType="end"/>
           </w:r>
         </w:p>
@@ -1973,7 +2434,7 @@
           <w:szCs w:val="48"/>
         </w:rPr>
       </w:pPr>
-      <w:bookmarkStart w:colFirst="0" w:colLast="0" w:name="_bx6zk7t5vnl7" w:id="8"/>
+      <w:bookmarkStart w:colFirst="0" w:colLast="0" w:name="_4d34og8" w:id="8"/>
       <w:bookmarkEnd w:id="8"/>
       <w:r>
         <w:rPr>
@@ -1990,7 +2451,7 @@
       <w:pPr>
         <w:numPr>
           <w:ilvl w:val="0"/>
-          <w:numId w:val="3"/>
+          <w:numId w:val="5"/>
         </w:numPr>
         <w:ind w:left="720" w:hanging="360"/>
         <w:rPr>
@@ -2006,14 +2467,14 @@
           <w:szCs w:val="28"/>
           <w:rtl w:val="0"/>
         </w:rPr>
-        <w:t xml:space="preserve">Figure 1 : Block Diagram ……………………..……. 4</w:t>
+        <w:t xml:space="preserve">Figure 1 : Block Diagram ……………………..……. 5</w:t>
       </w:r>
     </w:p>
     <w:p>
       <w:pPr>
         <w:numPr>
           <w:ilvl w:val="0"/>
-          <w:numId w:val="3"/>
+          <w:numId w:val="5"/>
         </w:numPr>
         <w:ind w:left="720" w:hanging="360"/>
         <w:rPr>
@@ -2029,14 +2490,14 @@
           <w:szCs w:val="28"/>
           <w:rtl w:val="0"/>
         </w:rPr>
-        <w:t xml:space="preserve">Figure 2 : Microcontroller Pins ...……………....…  5</w:t>
+        <w:t xml:space="preserve">Figure 2 : Microcontroller Pins ...……………....…  6</w:t>
       </w:r>
     </w:p>
     <w:p>
       <w:pPr>
         <w:numPr>
           <w:ilvl w:val="0"/>
-          <w:numId w:val="3"/>
+          <w:numId w:val="5"/>
         </w:numPr>
         <w:ind w:left="720" w:hanging="360"/>
         <w:rPr>
@@ -2052,35 +2513,11 @@
           <w:szCs w:val="28"/>
           <w:rtl w:val="0"/>
         </w:rPr>
-        <w:t xml:space="preserve">Figure 3 : Features Table ..………....………………. 6</w:t>
-      </w:r>
-    </w:p>
-    <w:p>
-      <w:pPr>
-        <w:numPr>
-          <w:ilvl w:val="0"/>
-          <w:numId w:val="3"/>
-        </w:numPr>
-        <w:ind w:left="720" w:hanging="360"/>
-        <w:rPr>
-          <w:b w:val="1"/>
-          <w:sz w:val="28"/>
-          <w:szCs w:val="28"/>
-        </w:rPr>
-      </w:pPr>
-      <w:r>
-        <w:rPr>
-          <w:b w:val="1"/>
-          <w:sz w:val="28"/>
-          <w:szCs w:val="28"/>
-          <w:rtl w:val="0"/>
-        </w:rPr>
-        <w:t xml:space="preserve">Figure 4 : Reference Document ..………....………. 6</w:t>
-      </w:r>
-    </w:p>
-    <w:p>
-      <w:pPr>
-        <w:ind w:left="0" w:firstLine="0"/>
+        <w:t xml:space="preserve">Figure 3 : Reference Document ..………....………. 7</w:t>
+      </w:r>
+    </w:p>
+    <w:p>
+      <w:pPr>
         <w:rPr>
           <w:b w:val="1"/>
         </w:rPr>
@@ -2125,14 +2562,140 @@
           <w:szCs w:val="48"/>
         </w:rPr>
       </w:pPr>
-      <w:bookmarkStart w:colFirst="0" w:colLast="0" w:name="_o4idqwfwnatw" w:id="9"/>
+      <w:bookmarkStart w:colFirst="0" w:colLast="0" w:name="_2s8eyo1" w:id="9"/>
       <w:bookmarkEnd w:id="9"/>
       <w:r>
+        <w:rPr>
+          <w:rtl w:val="0"/>
+        </w:rPr>
+      </w:r>
+    </w:p>
+    <w:p>
+      <w:pPr>
+        <w:rPr/>
+      </w:pPr>
+      <w:r>
+        <w:rPr>
+          <w:rtl w:val="0"/>
+        </w:rPr>
+      </w:r>
+    </w:p>
+    <w:p>
+      <w:pPr>
+        <w:rPr/>
+      </w:pPr>
+      <w:r>
+        <w:rPr>
+          <w:rtl w:val="0"/>
+        </w:rPr>
+      </w:r>
+    </w:p>
+    <w:p>
+      <w:pPr>
+        <w:rPr/>
+      </w:pPr>
+      <w:r>
+        <w:rPr>
+          <w:rtl w:val="0"/>
+        </w:rPr>
+      </w:r>
+    </w:p>
+    <w:p>
+      <w:pPr>
+        <w:rPr/>
+      </w:pPr>
+      <w:r>
+        <w:rPr>
+          <w:rtl w:val="0"/>
+        </w:rPr>
+      </w:r>
+    </w:p>
+    <w:p>
+      <w:pPr>
+        <w:rPr/>
+      </w:pPr>
+      <w:r>
+        <w:rPr>
+          <w:rtl w:val="0"/>
+        </w:rPr>
+      </w:r>
+    </w:p>
+    <w:p>
+      <w:pPr>
+        <w:rPr/>
+      </w:pPr>
+      <w:r>
+        <w:rPr>
+          <w:rtl w:val="0"/>
+        </w:rPr>
+      </w:r>
+    </w:p>
+    <w:p>
+      <w:pPr>
+        <w:rPr/>
+      </w:pPr>
+      <w:r>
+        <w:rPr>
+          <w:rtl w:val="0"/>
+        </w:rPr>
+      </w:r>
+    </w:p>
+    <w:p>
+      <w:pPr>
+        <w:rPr/>
+      </w:pPr>
+      <w:r>
+        <w:rPr>
+          <w:rtl w:val="0"/>
+        </w:rPr>
+      </w:r>
+    </w:p>
+    <w:p>
+      <w:pPr>
+        <w:rPr/>
+      </w:pPr>
+      <w:r>
+        <w:rPr>
+          <w:rtl w:val="0"/>
+        </w:rPr>
+      </w:r>
+    </w:p>
+    <w:p>
+      <w:pPr>
+        <w:rPr/>
+      </w:pPr>
+      <w:r>
+        <w:rPr>
+          <w:rtl w:val="0"/>
+        </w:rPr>
+      </w:r>
+    </w:p>
+    <w:p>
+      <w:pPr>
+        <w:rPr/>
+      </w:pPr>
+      <w:r>
+        <w:rPr>
+          <w:rtl w:val="0"/>
+        </w:rPr>
+      </w:r>
+    </w:p>
+    <w:p>
+      <w:pPr>
+        <w:pStyle w:val="Heading2"/>
         <w:rPr>
           <w:b w:val="1"/>
           <w:color w:val="990000"/>
           <w:sz w:val="48"/>
           <w:szCs w:val="48"/>
+        </w:rPr>
+      </w:pPr>
+      <w:r>
+        <w:rPr>
+          <w:b w:val="1"/>
+          <w:color w:val="990000"/>
+          <w:sz w:val="48"/>
+          <w:szCs w:val="48"/>
           <w:rtl w:val="0"/>
         </w:rPr>
         <w:t xml:space="preserve">Hardware Components :</w:t>
@@ -2142,7 +2705,7 @@
       <w:pPr>
         <w:numPr>
           <w:ilvl w:val="0"/>
-          <w:numId w:val="3"/>
+          <w:numId w:val="5"/>
         </w:numPr>
         <w:ind w:left="720" w:hanging="360"/>
         <w:rPr>
@@ -2165,7 +2728,7 @@
       <w:pPr>
         <w:numPr>
           <w:ilvl w:val="0"/>
-          <w:numId w:val="3"/>
+          <w:numId w:val="5"/>
         </w:numPr>
         <w:ind w:left="720" w:hanging="360"/>
         <w:rPr>
@@ -2183,17 +2746,12 @@
         </w:rPr>
         <w:t xml:space="preserve">Keypad 4*4</w:t>
       </w:r>
-      <w:r>
-        <w:rPr>
-          <w:rtl w:val="0"/>
-        </w:rPr>
-      </w:r>
     </w:p>
     <w:p>
       <w:pPr>
         <w:numPr>
           <w:ilvl w:val="0"/>
-          <w:numId w:val="3"/>
+          <w:numId w:val="5"/>
         </w:numPr>
         <w:ind w:left="720" w:hanging="360"/>
         <w:rPr>
@@ -2216,7 +2774,7 @@
       <w:pPr>
         <w:numPr>
           <w:ilvl w:val="0"/>
-          <w:numId w:val="3"/>
+          <w:numId w:val="5"/>
         </w:numPr>
         <w:ind w:left="720" w:hanging="360"/>
         <w:rPr>
@@ -2239,14 +2797,13 @@
       <w:pPr>
         <w:numPr>
           <w:ilvl w:val="0"/>
-          <w:numId w:val="3"/>
+          <w:numId w:val="5"/>
         </w:numPr>
         <w:ind w:left="720" w:hanging="360"/>
         <w:rPr>
           <w:b w:val="1"/>
           <w:sz w:val="28"/>
           <w:szCs w:val="28"/>
-          <w:u w:val="none"/>
         </w:rPr>
       </w:pPr>
       <w:r>
@@ -2317,7 +2874,7 @@
           <w:szCs w:val="36"/>
         </w:rPr>
       </w:pPr>
-      <w:bookmarkStart w:colFirst="0" w:colLast="0" w:name="_cc1j389vjeh2" w:id="10"/>
+      <w:bookmarkStart w:colFirst="0" w:colLast="0" w:name="_17dp8vu" w:id="10"/>
       <w:bookmarkEnd w:id="10"/>
       <w:r>
         <w:rPr>
@@ -2335,7 +2892,7 @@
           <w:szCs w:val="36"/>
         </w:rPr>
       </w:pPr>
-      <w:bookmarkStart w:colFirst="0" w:colLast="0" w:name="_bcnt5qssiq05" w:id="11"/>
+      <w:bookmarkStart w:colFirst="0" w:colLast="0" w:name="_3rdcrjn" w:id="11"/>
       <w:bookmarkEnd w:id="11"/>
       <w:r>
         <w:rPr>
@@ -2353,7 +2910,7 @@
         <w:pStyle w:val="Heading3"/>
         <w:rPr/>
       </w:pPr>
-      <w:bookmarkStart w:colFirst="0" w:colLast="0" w:name="_3ycowwbpw60f" w:id="12"/>
+      <w:bookmarkStart w:colFirst="0" w:colLast="0" w:name="_26in1rg" w:id="12"/>
       <w:bookmarkEnd w:id="12"/>
       <w:r>
         <w:rPr>
@@ -2366,12 +2923,12 @@
           <wp:inline distB="114300" distT="114300" distL="114300" distR="114300">
             <wp:extent cx="5943600" cy="3060700"/>
             <wp:effectExtent b="0" l="0" r="0" t="0"/>
-            <wp:docPr id="2" name="image1.png"/>
+            <wp:docPr id="2" name="image2.png"/>
             <a:graphic>
               <a:graphicData uri="http://schemas.openxmlformats.org/drawingml/2006/picture">
                 <pic:pic>
                   <pic:nvPicPr>
-                    <pic:cNvPr id="0" name="image1.png"/>
+                    <pic:cNvPr id="0" name="image2.png"/>
                     <pic:cNvPicPr preferRelativeResize="0"/>
                   </pic:nvPicPr>
                   <pic:blipFill>
@@ -2406,16 +2963,14 @@
         <w:pStyle w:val="Heading3"/>
         <w:jc w:val="center"/>
         <w:rPr>
-          <w:color w:val="434343"/>
           <w:sz w:val="22"/>
           <w:szCs w:val="22"/>
         </w:rPr>
       </w:pPr>
-      <w:bookmarkStart w:colFirst="0" w:colLast="0" w:name="_6tp6q9gpl0dr" w:id="13"/>
+      <w:bookmarkStart w:colFirst="0" w:colLast="0" w:name="_lnxbz9" w:id="13"/>
       <w:bookmarkEnd w:id="13"/>
       <w:r>
         <w:rPr>
-          <w:color w:val="434343"/>
           <w:sz w:val="22"/>
           <w:szCs w:val="22"/>
           <w:rtl w:val="0"/>
@@ -2482,12 +3037,10 @@
     </w:p>
     <w:p>
       <w:pPr>
-        <w:rPr>
-          <w:b w:val="1"/>
-          <w:sz w:val="24"/>
-          <w:szCs w:val="24"/>
-        </w:rPr>
-      </w:pPr>
+        <w:rPr/>
+      </w:pPr>
+      <w:bookmarkStart w:colFirst="0" w:colLast="0" w:name="_35nkun2" w:id="14"/>
+      <w:bookmarkEnd w:id="14"/>
       <w:r>
         <w:rPr>
           <w:rtl w:val="0"/>
@@ -2504,42 +3057,14 @@
           <w:szCs w:val="36"/>
         </w:rPr>
       </w:pPr>
-      <w:bookmarkStart w:colFirst="0" w:colLast="0" w:name="_8c843q6wd5je" w:id="14"/>
-      <w:bookmarkEnd w:id="14"/>
-      <w:r>
-        <w:rPr>
-          <w:rtl w:val="0"/>
-        </w:rPr>
-      </w:r>
-    </w:p>
-    <w:p>
-      <w:pPr>
-        <w:rPr/>
-      </w:pPr>
-      <w:r>
-        <w:rPr>
-          <w:rtl w:val="0"/>
-        </w:rPr>
-      </w:r>
-    </w:p>
-    <w:p>
-      <w:pPr>
-        <w:pStyle w:val="Heading3"/>
+      <w:bookmarkStart w:colFirst="0" w:colLast="0" w:name="_1ksv4uv" w:id="15"/>
+      <w:bookmarkEnd w:id="15"/>
+      <w:r>
         <w:rPr>
           <w:b w:val="1"/>
           <w:color w:val="990000"/>
           <w:sz w:val="36"/>
           <w:szCs w:val="36"/>
-        </w:rPr>
-      </w:pPr>
-      <w:bookmarkStart w:colFirst="0" w:colLast="0" w:name="_qn3wvxtbr06v" w:id="15"/>
-      <w:bookmarkEnd w:id="15"/>
-      <w:r>
-        <w:rPr>
-          <w:b w:val="1"/>
-          <w:color w:val="990000"/>
-          <w:sz w:val="36"/>
-          <w:szCs w:val="36"/>
           <w:rtl w:val="0"/>
         </w:rPr>
         <w:t xml:space="preserve">Microcontroller Pins </w:t>
@@ -2556,7 +3081,7 @@
           <w:szCs w:val="36"/>
         </w:rPr>
       </w:pPr>
-      <w:bookmarkStart w:colFirst="0" w:colLast="0" w:name="_7u8jc0tmts61" w:id="16"/>
+      <w:bookmarkStart w:colFirst="0" w:colLast="0" w:name="_44sinio" w:id="16"/>
       <w:bookmarkEnd w:id="16"/>
       <w:r>
         <w:rPr>
@@ -2566,7 +3091,7 @@
           <w:szCs w:val="36"/>
           <w:rtl w:val="0"/>
         </w:rPr>
-        <w:t xml:space="preserve">Req_PO1_DGC_HSI_v1.3 Imp#HW</w:t>
+        <w:t xml:space="preserve">Req_PO1_DGC_HSI_001_v1.3 Imp#HW</w:t>
       </w:r>
     </w:p>
     <w:p>
@@ -2579,7 +3104,7 @@
           <w:szCs w:val="22"/>
         </w:rPr>
       </w:pPr>
-      <w:bookmarkStart w:colFirst="0" w:colLast="0" w:name="_iduwxrjw069s" w:id="17"/>
+      <w:bookmarkStart w:colFirst="0" w:colLast="0" w:name="_2jxsxqh" w:id="17"/>
       <w:bookmarkEnd w:id="17"/>
       <w:r>
         <w:rPr>
@@ -2641,12 +3166,9 @@
               <w:bottom w:w="100.0" w:type="dxa"/>
               <w:right w:w="100.0" w:type="dxa"/>
             </w:tcMar>
-            <w:vAlign w:val="top"/>
-          </w:tcPr>
-          <w:p>
-            <w:pPr>
-              <w:keepNext w:val="0"/>
-              <w:keepLines w:val="0"/>
+          </w:tcPr>
+          <w:p>
+            <w:pPr>
               <w:widowControl w:val="0"/>
               <w:pBdr>
                 <w:top w:space="0" w:sz="0" w:val="nil"/>
@@ -2655,9 +3177,7 @@
                 <w:right w:space="0" w:sz="0" w:val="nil"/>
                 <w:between w:space="0" w:sz="0" w:val="nil"/>
               </w:pBdr>
-              <w:shd w:fill="auto" w:val="clear"/>
-              <w:spacing w:after="0" w:before="0" w:line="240" w:lineRule="auto"/>
-              <w:ind w:left="0" w:right="0" w:firstLine="0"/>
+              <w:spacing w:line="240" w:lineRule="auto"/>
               <w:jc w:val="center"/>
               <w:rPr>
                 <w:b w:val="1"/>
@@ -2685,12 +3205,9 @@
               <w:bottom w:w="100.0" w:type="dxa"/>
               <w:right w:w="100.0" w:type="dxa"/>
             </w:tcMar>
-            <w:vAlign w:val="top"/>
-          </w:tcPr>
-          <w:p>
-            <w:pPr>
-              <w:keepNext w:val="0"/>
-              <w:keepLines w:val="0"/>
+          </w:tcPr>
+          <w:p>
+            <w:pPr>
               <w:widowControl w:val="0"/>
               <w:pBdr>
                 <w:top w:space="0" w:sz="0" w:val="nil"/>
@@ -2699,9 +3216,7 @@
                 <w:right w:space="0" w:sz="0" w:val="nil"/>
                 <w:between w:space="0" w:sz="0" w:val="nil"/>
               </w:pBdr>
-              <w:shd w:fill="auto" w:val="clear"/>
-              <w:spacing w:after="0" w:before="0" w:line="240" w:lineRule="auto"/>
-              <w:ind w:left="0" w:right="0" w:firstLine="0"/>
+              <w:spacing w:line="240" w:lineRule="auto"/>
               <w:jc w:val="center"/>
               <w:rPr>
                 <w:b w:val="1"/>
@@ -2729,12 +3244,9 @@
               <w:bottom w:w="100.0" w:type="dxa"/>
               <w:right w:w="100.0" w:type="dxa"/>
             </w:tcMar>
-            <w:vAlign w:val="top"/>
-          </w:tcPr>
-          <w:p>
-            <w:pPr>
-              <w:keepNext w:val="0"/>
-              <w:keepLines w:val="0"/>
+          </w:tcPr>
+          <w:p>
+            <w:pPr>
               <w:widowControl w:val="0"/>
               <w:pBdr>
                 <w:top w:space="0" w:sz="0" w:val="nil"/>
@@ -2743,9 +3255,7 @@
                 <w:right w:space="0" w:sz="0" w:val="nil"/>
                 <w:between w:space="0" w:sz="0" w:val="nil"/>
               </w:pBdr>
-              <w:shd w:fill="auto" w:val="clear"/>
-              <w:spacing w:after="0" w:before="0" w:line="240" w:lineRule="auto"/>
-              <w:ind w:left="0" w:right="0" w:firstLine="0"/>
+              <w:spacing w:line="240" w:lineRule="auto"/>
               <w:jc w:val="center"/>
               <w:rPr>
                 <w:b w:val="1"/>
@@ -2773,7 +3283,6 @@
               <w:bottom w:w="100.0" w:type="dxa"/>
               <w:right w:w="100.0" w:type="dxa"/>
             </w:tcMar>
-            <w:vAlign w:val="top"/>
           </w:tcPr>
           <w:p>
             <w:pPr>
@@ -2806,12 +3315,9 @@
               <w:bottom w:w="100.0" w:type="dxa"/>
               <w:right w:w="100.0" w:type="dxa"/>
             </w:tcMar>
-            <w:vAlign w:val="top"/>
-          </w:tcPr>
-          <w:p>
-            <w:pPr>
-              <w:keepNext w:val="0"/>
-              <w:keepLines w:val="0"/>
+          </w:tcPr>
+          <w:p>
+            <w:pPr>
               <w:widowControl w:val="0"/>
               <w:pBdr>
                 <w:top w:space="0" w:sz="0" w:val="nil"/>
@@ -2820,10 +3326,7 @@
                 <w:right w:space="0" w:sz="0" w:val="nil"/>
                 <w:between w:space="0" w:sz="0" w:val="nil"/>
               </w:pBdr>
-              <w:shd w:fill="auto" w:val="clear"/>
-              <w:spacing w:after="0" w:before="0" w:line="240" w:lineRule="auto"/>
-              <w:ind w:left="0" w:right="0" w:firstLine="0"/>
-              <w:jc w:val="left"/>
+              <w:spacing w:line="240" w:lineRule="auto"/>
               <w:rPr>
                 <w:b w:val="1"/>
                 <w:sz w:val="24"/>
@@ -2852,12 +3355,9 @@
               <w:bottom w:w="100.0" w:type="dxa"/>
               <w:right w:w="100.0" w:type="dxa"/>
             </w:tcMar>
-            <w:vAlign w:val="top"/>
-          </w:tcPr>
-          <w:p>
-            <w:pPr>
-              <w:keepNext w:val="0"/>
-              <w:keepLines w:val="0"/>
+          </w:tcPr>
+          <w:p>
+            <w:pPr>
               <w:widowControl w:val="0"/>
               <w:pBdr>
                 <w:top w:space="0" w:sz="0" w:val="nil"/>
@@ -2866,9 +3366,7 @@
                 <w:right w:space="0" w:sz="0" w:val="nil"/>
                 <w:between w:space="0" w:sz="0" w:val="nil"/>
               </w:pBdr>
-              <w:shd w:fill="auto" w:val="clear"/>
-              <w:spacing w:after="0" w:before="0" w:line="240" w:lineRule="auto"/>
-              <w:ind w:left="0" w:right="0" w:firstLine="0"/>
+              <w:spacing w:line="240" w:lineRule="auto"/>
               <w:jc w:val="center"/>
               <w:rPr>
                 <w:b w:val="1"/>
@@ -2896,12 +3394,9 @@
               <w:bottom w:w="100.0" w:type="dxa"/>
               <w:right w:w="100.0" w:type="dxa"/>
             </w:tcMar>
-            <w:vAlign w:val="top"/>
-          </w:tcPr>
-          <w:p>
-            <w:pPr>
-              <w:keepNext w:val="0"/>
-              <w:keepLines w:val="0"/>
+          </w:tcPr>
+          <w:p>
+            <w:pPr>
               <w:widowControl w:val="0"/>
               <w:pBdr>
                 <w:top w:space="0" w:sz="0" w:val="nil"/>
@@ -2910,9 +3405,7 @@
                 <w:right w:space="0" w:sz="0" w:val="nil"/>
                 <w:between w:space="0" w:sz="0" w:val="nil"/>
               </w:pBdr>
-              <w:shd w:fill="auto" w:val="clear"/>
-              <w:spacing w:after="0" w:before="0" w:line="240" w:lineRule="auto"/>
-              <w:ind w:left="0" w:right="0" w:firstLine="0"/>
+              <w:spacing w:line="240" w:lineRule="auto"/>
               <w:jc w:val="center"/>
               <w:rPr>
                 <w:b w:val="1"/>
@@ -2940,12 +3433,9 @@
               <w:bottom w:w="100.0" w:type="dxa"/>
               <w:right w:w="100.0" w:type="dxa"/>
             </w:tcMar>
-            <w:vAlign w:val="top"/>
-          </w:tcPr>
-          <w:p>
-            <w:pPr>
-              <w:keepNext w:val="0"/>
-              <w:keepLines w:val="0"/>
+          </w:tcPr>
+          <w:p>
+            <w:pPr>
               <w:widowControl w:val="0"/>
               <w:pBdr>
                 <w:top w:space="0" w:sz="0" w:val="nil"/>
@@ -2954,9 +3444,7 @@
                 <w:right w:space="0" w:sz="0" w:val="nil"/>
                 <w:between w:space="0" w:sz="0" w:val="nil"/>
               </w:pBdr>
-              <w:shd w:fill="auto" w:val="clear"/>
-              <w:spacing w:after="0" w:before="0" w:line="240" w:lineRule="auto"/>
-              <w:ind w:left="0" w:right="0" w:firstLine="0"/>
+              <w:spacing w:line="240" w:lineRule="auto"/>
               <w:jc w:val="center"/>
               <w:rPr>
                 <w:b w:val="1"/>
@@ -2984,12 +3472,9 @@
               <w:bottom w:w="100.0" w:type="dxa"/>
               <w:right w:w="100.0" w:type="dxa"/>
             </w:tcMar>
-            <w:vAlign w:val="top"/>
-          </w:tcPr>
-          <w:p>
-            <w:pPr>
-              <w:keepNext w:val="0"/>
-              <w:keepLines w:val="0"/>
+          </w:tcPr>
+          <w:p>
+            <w:pPr>
               <w:widowControl w:val="0"/>
               <w:pBdr>
                 <w:top w:space="0" w:sz="0" w:val="nil"/>
@@ -2998,9 +3483,7 @@
                 <w:right w:space="0" w:sz="0" w:val="nil"/>
                 <w:between w:space="0" w:sz="0" w:val="nil"/>
               </w:pBdr>
-              <w:shd w:fill="auto" w:val="clear"/>
-              <w:spacing w:after="0" w:before="0" w:line="240" w:lineRule="auto"/>
-              <w:ind w:left="0" w:right="0" w:firstLine="0"/>
+              <w:spacing w:line="240" w:lineRule="auto"/>
               <w:jc w:val="center"/>
               <w:rPr>
                 <w:b w:val="1"/>
@@ -3028,11 +3511,9 @@
               <w:bottom w:w="100.0" w:type="dxa"/>
               <w:right w:w="100.0" w:type="dxa"/>
             </w:tcMar>
-            <w:vAlign w:val="top"/>
-          </w:tcPr>
-          <w:p>
-            <w:pPr>
-              <w:ind w:left="0" w:firstLine="0"/>
+          </w:tcPr>
+          <w:p>
+            <w:pPr>
               <w:rPr>
                 <w:b w:val="1"/>
                 <w:sz w:val="20"/>
@@ -3051,8 +3532,6 @@
           </w:p>
           <w:p>
             <w:pPr>
-              <w:keepNext w:val="0"/>
-              <w:keepLines w:val="0"/>
               <w:widowControl w:val="0"/>
               <w:pBdr>
                 <w:top w:space="0" w:sz="0" w:val="nil"/>
@@ -3061,9 +3540,7 @@
                 <w:right w:space="0" w:sz="0" w:val="nil"/>
                 <w:between w:space="0" w:sz="0" w:val="nil"/>
               </w:pBdr>
-              <w:shd w:fill="auto" w:val="clear"/>
-              <w:spacing w:after="0" w:before="0" w:line="240" w:lineRule="auto"/>
-              <w:ind w:left="0" w:right="0" w:firstLine="0"/>
+              <w:spacing w:line="240" w:lineRule="auto"/>
               <w:rPr>
                 <w:b w:val="1"/>
                 <w:sz w:val="20"/>
@@ -3088,12 +3565,9 @@
               <w:bottom w:w="100.0" w:type="dxa"/>
               <w:right w:w="100.0" w:type="dxa"/>
             </w:tcMar>
-            <w:vAlign w:val="top"/>
-          </w:tcPr>
-          <w:p>
-            <w:pPr>
-              <w:keepNext w:val="0"/>
-              <w:keepLines w:val="0"/>
+          </w:tcPr>
+          <w:p>
+            <w:pPr>
               <w:widowControl w:val="0"/>
               <w:pBdr>
                 <w:top w:space="0" w:sz="0" w:val="nil"/>
@@ -3102,9 +3576,7 @@
                 <w:right w:space="0" w:sz="0" w:val="nil"/>
                 <w:between w:space="0" w:sz="0" w:val="nil"/>
               </w:pBdr>
-              <w:shd w:fill="auto" w:val="clear"/>
-              <w:spacing w:after="0" w:before="0" w:line="240" w:lineRule="auto"/>
-              <w:ind w:left="0" w:right="0" w:firstLine="0"/>
+              <w:spacing w:line="240" w:lineRule="auto"/>
               <w:jc w:val="center"/>
               <w:rPr>
                 <w:b w:val="1"/>
@@ -3132,12 +3604,9 @@
               <w:bottom w:w="100.0" w:type="dxa"/>
               <w:right w:w="100.0" w:type="dxa"/>
             </w:tcMar>
-            <w:vAlign w:val="top"/>
-          </w:tcPr>
-          <w:p>
-            <w:pPr>
-              <w:keepNext w:val="0"/>
-              <w:keepLines w:val="0"/>
+          </w:tcPr>
+          <w:p>
+            <w:pPr>
               <w:widowControl w:val="0"/>
               <w:pBdr>
                 <w:top w:space="0" w:sz="0" w:val="nil"/>
@@ -3146,9 +3615,7 @@
                 <w:right w:space="0" w:sz="0" w:val="nil"/>
                 <w:between w:space="0" w:sz="0" w:val="nil"/>
               </w:pBdr>
-              <w:shd w:fill="auto" w:val="clear"/>
-              <w:spacing w:after="0" w:before="0" w:line="240" w:lineRule="auto"/>
-              <w:ind w:left="0" w:right="0" w:firstLine="0"/>
+              <w:spacing w:line="240" w:lineRule="auto"/>
               <w:jc w:val="center"/>
               <w:rPr>
                 <w:b w:val="1"/>
@@ -3176,12 +3643,9 @@
               <w:bottom w:w="100.0" w:type="dxa"/>
               <w:right w:w="100.0" w:type="dxa"/>
             </w:tcMar>
-            <w:vAlign w:val="top"/>
-          </w:tcPr>
-          <w:p>
-            <w:pPr>
-              <w:keepNext w:val="0"/>
-              <w:keepLines w:val="0"/>
+          </w:tcPr>
+          <w:p>
+            <w:pPr>
               <w:widowControl w:val="0"/>
               <w:pBdr>
                 <w:top w:space="0" w:sz="0" w:val="nil"/>
@@ -3190,9 +3654,7 @@
                 <w:right w:space="0" w:sz="0" w:val="nil"/>
                 <w:between w:space="0" w:sz="0" w:val="nil"/>
               </w:pBdr>
-              <w:shd w:fill="auto" w:val="clear"/>
-              <w:spacing w:after="0" w:before="0" w:line="240" w:lineRule="auto"/>
-              <w:ind w:left="0" w:right="0" w:firstLine="0"/>
+              <w:spacing w:line="240" w:lineRule="auto"/>
               <w:jc w:val="center"/>
               <w:rPr>
                 <w:b w:val="1"/>
@@ -3220,7 +3682,6 @@
               <w:bottom w:w="100.0" w:type="dxa"/>
               <w:right w:w="100.0" w:type="dxa"/>
             </w:tcMar>
-            <w:vAlign w:val="top"/>
           </w:tcPr>
           <w:p>
             <w:pPr>
@@ -3253,7 +3714,6 @@
               <w:bottom w:w="100.0" w:type="dxa"/>
               <w:right w:w="100.0" w:type="dxa"/>
             </w:tcMar>
-            <w:vAlign w:val="top"/>
           </w:tcPr>
           <w:p>
             <w:pPr>
@@ -3285,7 +3745,6 @@
               <w:bottom w:w="100.0" w:type="dxa"/>
               <w:right w:w="100.0" w:type="dxa"/>
             </w:tcMar>
-            <w:vAlign w:val="top"/>
           </w:tcPr>
           <w:p>
             <w:pPr>
@@ -3318,7 +3777,6 @@
               <w:bottom w:w="100.0" w:type="dxa"/>
               <w:right w:w="100.0" w:type="dxa"/>
             </w:tcMar>
-            <w:vAlign w:val="top"/>
           </w:tcPr>
           <w:p>
             <w:pPr>
@@ -3351,7 +3809,6 @@
               <w:bottom w:w="100.0" w:type="dxa"/>
               <w:right w:w="100.0" w:type="dxa"/>
             </w:tcMar>
-            <w:vAlign w:val="top"/>
           </w:tcPr>
           <w:p>
             <w:pPr>
@@ -3384,7 +3841,6 @@
               <w:bottom w:w="100.0" w:type="dxa"/>
               <w:right w:w="100.0" w:type="dxa"/>
             </w:tcMar>
-            <w:vAlign w:val="top"/>
           </w:tcPr>
           <w:p>
             <w:pPr>
@@ -3417,7 +3873,6 @@
               <w:bottom w:w="100.0" w:type="dxa"/>
               <w:right w:w="100.0" w:type="dxa"/>
             </w:tcMar>
-            <w:vAlign w:val="top"/>
           </w:tcPr>
           <w:p>
             <w:pPr>
@@ -3449,12 +3904,9 @@
               <w:bottom w:w="100.0" w:type="dxa"/>
               <w:right w:w="100.0" w:type="dxa"/>
             </w:tcMar>
-            <w:vAlign w:val="top"/>
-          </w:tcPr>
-          <w:p>
-            <w:pPr>
-              <w:keepNext w:val="0"/>
-              <w:keepLines w:val="0"/>
+          </w:tcPr>
+          <w:p>
+            <w:pPr>
               <w:widowControl w:val="0"/>
               <w:pBdr>
                 <w:top w:space="0" w:sz="0" w:val="nil"/>
@@ -3463,9 +3915,7 @@
                 <w:right w:space="0" w:sz="0" w:val="nil"/>
                 <w:between w:space="0" w:sz="0" w:val="nil"/>
               </w:pBdr>
-              <w:shd w:fill="auto" w:val="clear"/>
-              <w:spacing w:after="0" w:before="0" w:line="240" w:lineRule="auto"/>
-              <w:ind w:left="0" w:right="0" w:firstLine="0"/>
+              <w:spacing w:line="240" w:lineRule="auto"/>
               <w:jc w:val="center"/>
               <w:rPr>
                 <w:b w:val="1"/>
@@ -3493,7 +3943,6 @@
               <w:bottom w:w="100.0" w:type="dxa"/>
               <w:right w:w="100.0" w:type="dxa"/>
             </w:tcMar>
-            <w:vAlign w:val="top"/>
           </w:tcPr>
           <w:p>
             <w:pPr>
@@ -3526,12 +3975,9 @@
               <w:bottom w:w="100.0" w:type="dxa"/>
               <w:right w:w="100.0" w:type="dxa"/>
             </w:tcMar>
-            <w:vAlign w:val="top"/>
-          </w:tcPr>
-          <w:p>
-            <w:pPr>
-              <w:keepNext w:val="0"/>
-              <w:keepLines w:val="0"/>
+          </w:tcPr>
+          <w:p>
+            <w:pPr>
               <w:widowControl w:val="0"/>
               <w:pBdr>
                 <w:top w:space="0" w:sz="0" w:val="nil"/>
@@ -3540,9 +3986,7 @@
                 <w:right w:space="0" w:sz="0" w:val="nil"/>
                 <w:between w:space="0" w:sz="0" w:val="nil"/>
               </w:pBdr>
-              <w:shd w:fill="auto" w:val="clear"/>
-              <w:spacing w:after="0" w:before="0" w:line="240" w:lineRule="auto"/>
-              <w:ind w:left="0" w:right="0" w:firstLine="0"/>
+              <w:spacing w:line="240" w:lineRule="auto"/>
               <w:jc w:val="center"/>
               <w:rPr>
                 <w:b w:val="1"/>
@@ -3570,12 +4014,9 @@
               <w:bottom w:w="100.0" w:type="dxa"/>
               <w:right w:w="100.0" w:type="dxa"/>
             </w:tcMar>
-            <w:vAlign w:val="top"/>
-          </w:tcPr>
-          <w:p>
-            <w:pPr>
-              <w:keepNext w:val="0"/>
-              <w:keepLines w:val="0"/>
+          </w:tcPr>
+          <w:p>
+            <w:pPr>
               <w:widowControl w:val="0"/>
               <w:pBdr>
                 <w:top w:space="0" w:sz="0" w:val="nil"/>
@@ -3584,9 +4025,7 @@
                 <w:right w:space="0" w:sz="0" w:val="nil"/>
                 <w:between w:space="0" w:sz="0" w:val="nil"/>
               </w:pBdr>
-              <w:shd w:fill="auto" w:val="clear"/>
-              <w:spacing w:after="0" w:before="0" w:line="240" w:lineRule="auto"/>
-              <w:ind w:left="0" w:right="0" w:firstLine="0"/>
+              <w:spacing w:line="240" w:lineRule="auto"/>
               <w:jc w:val="center"/>
               <w:rPr>
                 <w:b w:val="1"/>
@@ -3614,11 +4053,9 @@
               <w:bottom w:w="100.0" w:type="dxa"/>
               <w:right w:w="100.0" w:type="dxa"/>
             </w:tcMar>
-            <w:vAlign w:val="top"/>
-          </w:tcPr>
-          <w:p>
-            <w:pPr>
-              <w:ind w:left="0" w:firstLine="0"/>
+          </w:tcPr>
+          <w:p>
+            <w:pPr>
               <w:rPr>
                 <w:b w:val="1"/>
                 <w:sz w:val="20"/>
@@ -3647,12 +4084,9 @@
               <w:bottom w:w="100.0" w:type="dxa"/>
               <w:right w:w="100.0" w:type="dxa"/>
             </w:tcMar>
-            <w:vAlign w:val="top"/>
-          </w:tcPr>
-          <w:p>
-            <w:pPr>
-              <w:keepNext w:val="0"/>
-              <w:keepLines w:val="0"/>
+          </w:tcPr>
+          <w:p>
+            <w:pPr>
               <w:widowControl w:val="0"/>
               <w:pBdr>
                 <w:top w:space="0" w:sz="0" w:val="nil"/>
@@ -3661,9 +4095,7 @@
                 <w:right w:space="0" w:sz="0" w:val="nil"/>
                 <w:between w:space="0" w:sz="0" w:val="nil"/>
               </w:pBdr>
-              <w:shd w:fill="auto" w:val="clear"/>
-              <w:spacing w:after="0" w:before="0" w:line="240" w:lineRule="auto"/>
-              <w:ind w:left="0" w:right="0" w:firstLine="0"/>
+              <w:spacing w:line="240" w:lineRule="auto"/>
               <w:jc w:val="center"/>
               <w:rPr>
                 <w:b w:val="1"/>
@@ -3691,12 +4123,9 @@
               <w:bottom w:w="100.0" w:type="dxa"/>
               <w:right w:w="100.0" w:type="dxa"/>
             </w:tcMar>
-            <w:vAlign w:val="top"/>
-          </w:tcPr>
-          <w:p>
-            <w:pPr>
-              <w:keepNext w:val="0"/>
-              <w:keepLines w:val="0"/>
+          </w:tcPr>
+          <w:p>
+            <w:pPr>
               <w:widowControl w:val="0"/>
               <w:pBdr>
                 <w:top w:space="0" w:sz="0" w:val="nil"/>
@@ -3705,9 +4134,7 @@
                 <w:right w:space="0" w:sz="0" w:val="nil"/>
                 <w:between w:space="0" w:sz="0" w:val="nil"/>
               </w:pBdr>
-              <w:shd w:fill="auto" w:val="clear"/>
-              <w:spacing w:after="0" w:before="0" w:line="240" w:lineRule="auto"/>
-              <w:ind w:left="0" w:right="0" w:firstLine="0"/>
+              <w:spacing w:line="240" w:lineRule="auto"/>
               <w:jc w:val="center"/>
               <w:rPr>
                 <w:b w:val="1"/>
@@ -3735,12 +4162,9 @@
               <w:bottom w:w="100.0" w:type="dxa"/>
               <w:right w:w="100.0" w:type="dxa"/>
             </w:tcMar>
-            <w:vAlign w:val="top"/>
-          </w:tcPr>
-          <w:p>
-            <w:pPr>
-              <w:keepNext w:val="0"/>
-              <w:keepLines w:val="0"/>
+          </w:tcPr>
+          <w:p>
+            <w:pPr>
               <w:widowControl w:val="0"/>
               <w:pBdr>
                 <w:top w:space="0" w:sz="0" w:val="nil"/>
@@ -3749,9 +4173,7 @@
                 <w:right w:space="0" w:sz="0" w:val="nil"/>
                 <w:between w:space="0" w:sz="0" w:val="nil"/>
               </w:pBdr>
-              <w:shd w:fill="auto" w:val="clear"/>
-              <w:spacing w:after="0" w:before="0" w:line="240" w:lineRule="auto"/>
-              <w:ind w:left="0" w:right="0" w:firstLine="0"/>
+              <w:spacing w:line="240" w:lineRule="auto"/>
               <w:jc w:val="center"/>
               <w:rPr>
                 <w:b w:val="1"/>
@@ -3779,12 +4201,9 @@
               <w:bottom w:w="100.0" w:type="dxa"/>
               <w:right w:w="100.0" w:type="dxa"/>
             </w:tcMar>
-            <w:vAlign w:val="top"/>
-          </w:tcPr>
-          <w:p>
-            <w:pPr>
-              <w:keepNext w:val="0"/>
-              <w:keepLines w:val="0"/>
+          </w:tcPr>
+          <w:p>
+            <w:pPr>
               <w:widowControl w:val="0"/>
               <w:pBdr>
                 <w:top w:space="0" w:sz="0" w:val="nil"/>
@@ -3793,9 +4212,7 @@
                 <w:right w:space="0" w:sz="0" w:val="nil"/>
                 <w:between w:space="0" w:sz="0" w:val="nil"/>
               </w:pBdr>
-              <w:shd w:fill="auto" w:val="clear"/>
-              <w:spacing w:after="0" w:before="0" w:line="240" w:lineRule="auto"/>
-              <w:ind w:left="0" w:right="0" w:firstLine="0"/>
+              <w:spacing w:line="240" w:lineRule="auto"/>
               <w:jc w:val="center"/>
               <w:rPr>
                 <w:b w:val="1"/>
@@ -3823,11 +4240,9 @@
               <w:bottom w:w="100.0" w:type="dxa"/>
               <w:right w:w="100.0" w:type="dxa"/>
             </w:tcMar>
-            <w:vAlign w:val="top"/>
-          </w:tcPr>
-          <w:p>
-            <w:pPr>
-              <w:ind w:left="0" w:firstLine="0"/>
+          </w:tcPr>
+          <w:p>
+            <w:pPr>
               <w:rPr>
                 <w:b w:val="1"/>
                 <w:sz w:val="20"/>
@@ -3856,7 +4271,6 @@
               <w:bottom w:w="100.0" w:type="dxa"/>
               <w:right w:w="100.0" w:type="dxa"/>
             </w:tcMar>
-            <w:vAlign w:val="top"/>
           </w:tcPr>
           <w:p>
             <w:pPr>
@@ -3889,7 +4303,6 @@
               <w:bottom w:w="100.0" w:type="dxa"/>
               <w:right w:w="100.0" w:type="dxa"/>
             </w:tcMar>
-            <w:vAlign w:val="top"/>
           </w:tcPr>
           <w:p>
             <w:pPr>
@@ -3922,7 +4335,6 @@
               <w:bottom w:w="100.0" w:type="dxa"/>
               <w:right w:w="100.0" w:type="dxa"/>
             </w:tcMar>
-            <w:vAlign w:val="top"/>
           </w:tcPr>
           <w:p>
             <w:pPr>
@@ -3955,12 +4367,9 @@
               <w:bottom w:w="100.0" w:type="dxa"/>
               <w:right w:w="100.0" w:type="dxa"/>
             </w:tcMar>
-            <w:vAlign w:val="top"/>
-          </w:tcPr>
-          <w:p>
-            <w:pPr>
-              <w:keepNext w:val="0"/>
-              <w:keepLines w:val="0"/>
+          </w:tcPr>
+          <w:p>
+            <w:pPr>
               <w:widowControl w:val="0"/>
               <w:pBdr>
                 <w:top w:space="0" w:sz="0" w:val="nil"/>
@@ -3969,9 +4378,7 @@
                 <w:right w:space="0" w:sz="0" w:val="nil"/>
                 <w:between w:space="0" w:sz="0" w:val="nil"/>
               </w:pBdr>
-              <w:shd w:fill="auto" w:val="clear"/>
-              <w:spacing w:after="0" w:before="0" w:line="240" w:lineRule="auto"/>
-              <w:ind w:left="0" w:right="0" w:firstLine="0"/>
+              <w:spacing w:line="240" w:lineRule="auto"/>
               <w:jc w:val="center"/>
               <w:rPr>
                 <w:b w:val="1"/>
@@ -3999,11 +4406,9 @@
               <w:bottom w:w="100.0" w:type="dxa"/>
               <w:right w:w="100.0" w:type="dxa"/>
             </w:tcMar>
-            <w:vAlign w:val="top"/>
-          </w:tcPr>
-          <w:p>
-            <w:pPr>
-              <w:ind w:left="0" w:firstLine="0"/>
+          </w:tcPr>
+          <w:p>
+            <w:pPr>
               <w:rPr>
                 <w:b w:val="1"/>
                 <w:sz w:val="20"/>
@@ -4032,12 +4437,9 @@
               <w:bottom w:w="100.0" w:type="dxa"/>
               <w:right w:w="100.0" w:type="dxa"/>
             </w:tcMar>
-            <w:vAlign w:val="top"/>
-          </w:tcPr>
-          <w:p>
-            <w:pPr>
-              <w:keepNext w:val="0"/>
-              <w:keepLines w:val="0"/>
+          </w:tcPr>
+          <w:p>
+            <w:pPr>
               <w:widowControl w:val="0"/>
               <w:pBdr>
                 <w:top w:space="0" w:sz="0" w:val="nil"/>
@@ -4046,9 +4448,7 @@
                 <w:right w:space="0" w:sz="0" w:val="nil"/>
                 <w:between w:space="0" w:sz="0" w:val="nil"/>
               </w:pBdr>
-              <w:shd w:fill="auto" w:val="clear"/>
-              <w:spacing w:after="0" w:before="0" w:line="240" w:lineRule="auto"/>
-              <w:ind w:left="0" w:right="0" w:firstLine="0"/>
+              <w:spacing w:line="240" w:lineRule="auto"/>
               <w:jc w:val="center"/>
               <w:rPr>
                 <w:b w:val="1"/>
@@ -4076,7 +4476,6 @@
               <w:bottom w:w="100.0" w:type="dxa"/>
               <w:right w:w="100.0" w:type="dxa"/>
             </w:tcMar>
-            <w:vAlign w:val="top"/>
           </w:tcPr>
           <w:p>
             <w:pPr>
@@ -4109,7 +4508,6 @@
               <w:bottom w:w="100.0" w:type="dxa"/>
               <w:right w:w="100.0" w:type="dxa"/>
             </w:tcMar>
-            <w:vAlign w:val="top"/>
           </w:tcPr>
           <w:p>
             <w:pPr>
@@ -4142,12 +4540,9 @@
               <w:bottom w:w="100.0" w:type="dxa"/>
               <w:right w:w="100.0" w:type="dxa"/>
             </w:tcMar>
-            <w:vAlign w:val="top"/>
-          </w:tcPr>
-          <w:p>
-            <w:pPr>
-              <w:keepNext w:val="0"/>
-              <w:keepLines w:val="0"/>
+          </w:tcPr>
+          <w:p>
+            <w:pPr>
               <w:widowControl w:val="0"/>
               <w:pBdr>
                 <w:top w:space="0" w:sz="0" w:val="nil"/>
@@ -4156,9 +4551,7 @@
                 <w:right w:space="0" w:sz="0" w:val="nil"/>
                 <w:between w:space="0" w:sz="0" w:val="nil"/>
               </w:pBdr>
-              <w:shd w:fill="auto" w:val="clear"/>
-              <w:spacing w:after="0" w:before="0" w:line="240" w:lineRule="auto"/>
-              <w:ind w:left="0" w:right="0" w:firstLine="0"/>
+              <w:spacing w:line="240" w:lineRule="auto"/>
               <w:jc w:val="center"/>
               <w:rPr>
                 <w:b w:val="1"/>
@@ -4186,11 +4579,9 @@
               <w:bottom w:w="100.0" w:type="dxa"/>
               <w:right w:w="100.0" w:type="dxa"/>
             </w:tcMar>
-            <w:vAlign w:val="top"/>
-          </w:tcPr>
-          <w:p>
-            <w:pPr>
-              <w:ind w:left="0" w:firstLine="0"/>
+          </w:tcPr>
+          <w:p>
+            <w:pPr>
               <w:rPr>
                 <w:b w:val="1"/>
                 <w:sz w:val="20"/>
@@ -4209,7 +4600,6 @@
           </w:p>
           <w:p>
             <w:pPr>
-              <w:ind w:left="0" w:firstLine="0"/>
               <w:rPr>
                 <w:b w:val="1"/>
                 <w:sz w:val="20"/>
@@ -4234,7 +4624,6 @@
               <w:bottom w:w="100.0" w:type="dxa"/>
               <w:right w:w="100.0" w:type="dxa"/>
             </w:tcMar>
-            <w:vAlign w:val="top"/>
           </w:tcPr>
           <w:p>
             <w:pPr>
@@ -4265,7 +4654,6 @@
               <w:bottom w:w="100.0" w:type="dxa"/>
               <w:right w:w="100.0" w:type="dxa"/>
             </w:tcMar>
-            <w:vAlign w:val="top"/>
           </w:tcPr>
           <w:p>
             <w:pPr>
@@ -4298,7 +4686,6 @@
               <w:bottom w:w="100.0" w:type="dxa"/>
               <w:right w:w="100.0" w:type="dxa"/>
             </w:tcMar>
-            <w:vAlign w:val="top"/>
           </w:tcPr>
           <w:p>
             <w:pPr>
@@ -4331,12 +4718,9 @@
               <w:bottom w:w="100.0" w:type="dxa"/>
               <w:right w:w="100.0" w:type="dxa"/>
             </w:tcMar>
-            <w:vAlign w:val="top"/>
-          </w:tcPr>
-          <w:p>
-            <w:pPr>
-              <w:keepNext w:val="0"/>
-              <w:keepLines w:val="0"/>
+          </w:tcPr>
+          <w:p>
+            <w:pPr>
               <w:widowControl w:val="0"/>
               <w:pBdr>
                 <w:top w:space="0" w:sz="0" w:val="nil"/>
@@ -4345,9 +4729,7 @@
                 <w:right w:space="0" w:sz="0" w:val="nil"/>
                 <w:between w:space="0" w:sz="0" w:val="nil"/>
               </w:pBdr>
-              <w:shd w:fill="auto" w:val="clear"/>
-              <w:spacing w:after="0" w:before="0" w:line="240" w:lineRule="auto"/>
-              <w:ind w:left="0" w:right="0" w:firstLine="0"/>
+              <w:spacing w:line="240" w:lineRule="auto"/>
               <w:jc w:val="center"/>
               <w:rPr>
                 <w:b w:val="1"/>
@@ -4375,11 +4757,9 @@
               <w:bottom w:w="100.0" w:type="dxa"/>
               <w:right w:w="100.0" w:type="dxa"/>
             </w:tcMar>
-            <w:vAlign w:val="top"/>
-          </w:tcPr>
-          <w:p>
-            <w:pPr>
-              <w:ind w:left="0" w:firstLine="0"/>
+          </w:tcPr>
+          <w:p>
+            <w:pPr>
               <w:rPr>
                 <w:b w:val="1"/>
                 <w:sz w:val="20"/>
@@ -4398,22 +4778,20 @@
           </w:p>
           <w:p>
             <w:pPr>
-              <w:ind w:left="0" w:firstLine="0"/>
-              <w:rPr>
-                <w:b w:val="1"/>
-                <w:sz w:val="20"/>
-                <w:szCs w:val="20"/>
-              </w:rPr>
-            </w:pPr>
-            <w:r>
-              <w:rPr>
-                <w:rtl w:val="0"/>
-              </w:rPr>
-            </w:r>
-          </w:p>
-          <w:p>
-            <w:pPr>
-              <w:ind w:left="0" w:firstLine="0"/>
+              <w:rPr>
+                <w:b w:val="1"/>
+                <w:sz w:val="20"/>
+                <w:szCs w:val="20"/>
+              </w:rPr>
+            </w:pPr>
+            <w:r>
+              <w:rPr>
+                <w:rtl w:val="0"/>
+              </w:rPr>
+            </w:r>
+          </w:p>
+          <w:p>
+            <w:pPr>
               <w:rPr>
                 <w:b w:val="1"/>
                 <w:sz w:val="20"/>
@@ -4438,7 +4816,6 @@
               <w:bottom w:w="100.0" w:type="dxa"/>
               <w:right w:w="100.0" w:type="dxa"/>
             </w:tcMar>
-            <w:vAlign w:val="top"/>
           </w:tcPr>
           <w:p>
             <w:pPr>
@@ -4469,7 +4846,6 @@
               <w:bottom w:w="100.0" w:type="dxa"/>
               <w:right w:w="100.0" w:type="dxa"/>
             </w:tcMar>
-            <w:vAlign w:val="top"/>
           </w:tcPr>
           <w:p>
             <w:pPr>
@@ -4502,7 +4878,6 @@
               <w:bottom w:w="100.0" w:type="dxa"/>
               <w:right w:w="100.0" w:type="dxa"/>
             </w:tcMar>
-            <w:vAlign w:val="top"/>
           </w:tcPr>
           <w:p>
             <w:pPr>
@@ -4535,12 +4910,9 @@
               <w:bottom w:w="100.0" w:type="dxa"/>
               <w:right w:w="100.0" w:type="dxa"/>
             </w:tcMar>
-            <w:vAlign w:val="top"/>
-          </w:tcPr>
-          <w:p>
-            <w:pPr>
-              <w:keepNext w:val="0"/>
-              <w:keepLines w:val="0"/>
+          </w:tcPr>
+          <w:p>
+            <w:pPr>
               <w:widowControl w:val="0"/>
               <w:pBdr>
                 <w:top w:space="0" w:sz="0" w:val="nil"/>
@@ -4549,9 +4921,7 @@
                 <w:right w:space="0" w:sz="0" w:val="nil"/>
                 <w:between w:space="0" w:sz="0" w:val="nil"/>
               </w:pBdr>
-              <w:shd w:fill="auto" w:val="clear"/>
-              <w:spacing w:after="0" w:before="0" w:line="240" w:lineRule="auto"/>
-              <w:ind w:left="0" w:right="0" w:firstLine="0"/>
+              <w:spacing w:line="240" w:lineRule="auto"/>
               <w:jc w:val="center"/>
               <w:rPr>
                 <w:b w:val="1"/>
@@ -4579,7 +4949,6 @@
               <w:bottom w:w="100.0" w:type="dxa"/>
               <w:right w:w="100.0" w:type="dxa"/>
             </w:tcMar>
-            <w:vAlign w:val="top"/>
           </w:tcPr>
           <w:p>
             <w:pPr>
@@ -4605,13 +4974,12 @@
     <w:p>
       <w:pPr>
         <w:pStyle w:val="Heading3"/>
-        <w:jc w:val="left"/>
         <w:rPr>
           <w:sz w:val="22"/>
           <w:szCs w:val="22"/>
         </w:rPr>
       </w:pPr>
-      <w:bookmarkStart w:colFirst="0" w:colLast="0" w:name="_ddkcy7xocwco" w:id="18"/>
+      <w:bookmarkStart w:colFirst="0" w:colLast="0" w:name="_z337ya" w:id="18"/>
       <w:bookmarkEnd w:id="18"/>
       <w:r>
         <w:rPr>
@@ -4621,7 +4989,6 @@
     </w:p>
     <w:p>
       <w:pPr>
-        <w:ind w:left="0" w:firstLine="0"/>
         <w:jc w:val="center"/>
         <w:rPr>
           <w:b w:val="1"/>
@@ -4645,7 +5012,7 @@
           <w:szCs w:val="36"/>
         </w:rPr>
       </w:pPr>
-      <w:bookmarkStart w:colFirst="0" w:colLast="0" w:name="_d9skeya452pj" w:id="19"/>
+      <w:bookmarkStart w:colFirst="0" w:colLast="0" w:name="_3j2qqm3" w:id="19"/>
       <w:bookmarkEnd w:id="19"/>
       <w:r>
         <w:rPr>
@@ -4663,7 +5030,7 @@
           <w:szCs w:val="36"/>
         </w:rPr>
       </w:pPr>
-      <w:bookmarkStart w:colFirst="0" w:colLast="0" w:name="_g1cr92athynn" w:id="20"/>
+      <w:bookmarkStart w:colFirst="0" w:colLast="0" w:name="_1y810tw" w:id="20"/>
       <w:bookmarkEnd w:id="20"/>
       <w:r>
         <w:rPr>
@@ -4691,7 +5058,7 @@
         <w:tblStyle w:val="Table4"/>
         <w:tblW w:w="9360.0" w:type="dxa"/>
         <w:jc w:val="left"/>
-        <w:tblInd w:w="100.0" w:type="pct"/>
+        <w:tblInd w:w="0.0" w:type="dxa"/>
         <w:tblBorders>
           <w:top w:color="000000" w:space="0" w:sz="8" w:val="single"/>
           <w:left w:color="000000" w:space="0" w:sz="8" w:val="single"/>
@@ -4727,12 +5094,9 @@
               <w:bottom w:w="100.0" w:type="dxa"/>
               <w:right w:w="100.0" w:type="dxa"/>
             </w:tcMar>
-            <w:vAlign w:val="top"/>
-          </w:tcPr>
-          <w:p>
-            <w:pPr>
-              <w:keepNext w:val="0"/>
-              <w:keepLines w:val="0"/>
+          </w:tcPr>
+          <w:p>
+            <w:pPr>
               <w:widowControl w:val="0"/>
               <w:pBdr>
                 <w:top w:space="0" w:sz="0" w:val="nil"/>
@@ -4741,9 +5105,7 @@
                 <w:right w:space="0" w:sz="0" w:val="nil"/>
                 <w:between w:space="0" w:sz="0" w:val="nil"/>
               </w:pBdr>
-              <w:shd w:fill="auto" w:val="clear"/>
-              <w:spacing w:after="0" w:before="0" w:line="240" w:lineRule="auto"/>
-              <w:ind w:left="0" w:right="0" w:firstLine="0"/>
+              <w:spacing w:line="240" w:lineRule="auto"/>
               <w:jc w:val="center"/>
               <w:rPr>
                 <w:b w:val="1"/>
@@ -4767,12 +5129,9 @@
               <w:bottom w:w="100.0" w:type="dxa"/>
               <w:right w:w="100.0" w:type="dxa"/>
             </w:tcMar>
-            <w:vAlign w:val="top"/>
-          </w:tcPr>
-          <w:p>
-            <w:pPr>
-              <w:keepNext w:val="0"/>
-              <w:keepLines w:val="0"/>
+          </w:tcPr>
+          <w:p>
+            <w:pPr>
               <w:widowControl w:val="0"/>
               <w:pBdr>
                 <w:top w:space="0" w:sz="0" w:val="nil"/>
@@ -4781,9 +5140,7 @@
                 <w:right w:space="0" w:sz="0" w:val="nil"/>
                 <w:between w:space="0" w:sz="0" w:val="nil"/>
               </w:pBdr>
-              <w:shd w:fill="auto" w:val="clear"/>
-              <w:spacing w:after="0" w:before="0" w:line="240" w:lineRule="auto"/>
-              <w:ind w:left="0" w:right="0" w:firstLine="0"/>
+              <w:spacing w:line="240" w:lineRule="auto"/>
               <w:jc w:val="center"/>
               <w:rPr>
                 <w:b w:val="1"/>
@@ -4807,12 +5164,9 @@
               <w:bottom w:w="100.0" w:type="dxa"/>
               <w:right w:w="100.0" w:type="dxa"/>
             </w:tcMar>
-            <w:vAlign w:val="top"/>
-          </w:tcPr>
-          <w:p>
-            <w:pPr>
-              <w:keepNext w:val="0"/>
-              <w:keepLines w:val="0"/>
+          </w:tcPr>
+          <w:p>
+            <w:pPr>
               <w:widowControl w:val="0"/>
               <w:pBdr>
                 <w:top w:space="0" w:sz="0" w:val="nil"/>
@@ -4821,9 +5175,7 @@
                 <w:right w:space="0" w:sz="0" w:val="nil"/>
                 <w:between w:space="0" w:sz="0" w:val="nil"/>
               </w:pBdr>
-              <w:shd w:fill="auto" w:val="clear"/>
-              <w:spacing w:after="0" w:before="0" w:line="240" w:lineRule="auto"/>
-              <w:ind w:left="0" w:right="0" w:firstLine="0"/>
+              <w:spacing w:line="240" w:lineRule="auto"/>
               <w:jc w:val="center"/>
               <w:rPr>
                 <w:b w:val="1"/>
@@ -4847,12 +5199,9 @@
               <w:bottom w:w="100.0" w:type="dxa"/>
               <w:right w:w="100.0" w:type="dxa"/>
             </w:tcMar>
-            <w:vAlign w:val="top"/>
-          </w:tcPr>
-          <w:p>
-            <w:pPr>
-              <w:keepNext w:val="0"/>
-              <w:keepLines w:val="0"/>
+          </w:tcPr>
+          <w:p>
+            <w:pPr>
               <w:widowControl w:val="0"/>
               <w:pBdr>
                 <w:top w:space="0" w:sz="0" w:val="nil"/>
@@ -4861,9 +5210,7 @@
                 <w:right w:space="0" w:sz="0" w:val="nil"/>
                 <w:between w:space="0" w:sz="0" w:val="nil"/>
               </w:pBdr>
-              <w:shd w:fill="auto" w:val="clear"/>
-              <w:spacing w:after="0" w:before="0" w:line="240" w:lineRule="auto"/>
-              <w:ind w:left="0" w:right="0" w:firstLine="0"/>
+              <w:spacing w:line="240" w:lineRule="auto"/>
               <w:jc w:val="center"/>
               <w:rPr>
                 <w:b w:val="1"/>
@@ -4889,12 +5236,9 @@
               <w:bottom w:w="100.0" w:type="dxa"/>
               <w:right w:w="100.0" w:type="dxa"/>
             </w:tcMar>
-            <w:vAlign w:val="top"/>
-          </w:tcPr>
-          <w:p>
-            <w:pPr>
-              <w:keepNext w:val="0"/>
-              <w:keepLines w:val="0"/>
+          </w:tcPr>
+          <w:p>
+            <w:pPr>
               <w:widowControl w:val="0"/>
               <w:pBdr>
                 <w:top w:space="0" w:sz="0" w:val="nil"/>
@@ -4903,9 +5247,7 @@
                 <w:right w:space="0" w:sz="0" w:val="nil"/>
                 <w:between w:space="0" w:sz="0" w:val="nil"/>
               </w:pBdr>
-              <w:shd w:fill="auto" w:val="clear"/>
-              <w:spacing w:after="0" w:before="0" w:line="240" w:lineRule="auto"/>
-              <w:ind w:left="0" w:right="0" w:firstLine="0"/>
+              <w:spacing w:line="240" w:lineRule="auto"/>
               <w:jc w:val="center"/>
               <w:rPr/>
             </w:pPr>
@@ -4926,12 +5268,9 @@
               <w:bottom w:w="100.0" w:type="dxa"/>
               <w:right w:w="100.0" w:type="dxa"/>
             </w:tcMar>
-            <w:vAlign w:val="top"/>
-          </w:tcPr>
-          <w:p>
-            <w:pPr>
-              <w:keepNext w:val="0"/>
-              <w:keepLines w:val="0"/>
+          </w:tcPr>
+          <w:p>
+            <w:pPr>
               <w:widowControl w:val="0"/>
               <w:pBdr>
                 <w:top w:space="0" w:sz="0" w:val="nil"/>
@@ -4940,9 +5279,7 @@
                 <w:right w:space="0" w:sz="0" w:val="nil"/>
                 <w:between w:space="0" w:sz="0" w:val="nil"/>
               </w:pBdr>
-              <w:shd w:fill="auto" w:val="clear"/>
-              <w:spacing w:after="0" w:before="0" w:line="240" w:lineRule="auto"/>
-              <w:ind w:left="0" w:right="0" w:firstLine="0"/>
+              <w:spacing w:line="240" w:lineRule="auto"/>
               <w:jc w:val="center"/>
               <w:rPr/>
             </w:pPr>
@@ -4963,12 +5300,9 @@
               <w:bottom w:w="100.0" w:type="dxa"/>
               <w:right w:w="100.0" w:type="dxa"/>
             </w:tcMar>
-            <w:vAlign w:val="top"/>
-          </w:tcPr>
-          <w:p>
-            <w:pPr>
-              <w:keepNext w:val="0"/>
-              <w:keepLines w:val="0"/>
+          </w:tcPr>
+          <w:p>
+            <w:pPr>
               <w:widowControl w:val="0"/>
               <w:pBdr>
                 <w:top w:space="0" w:sz="0" w:val="nil"/>
@@ -4977,9 +5311,7 @@
                 <w:right w:space="0" w:sz="0" w:val="nil"/>
                 <w:between w:space="0" w:sz="0" w:val="nil"/>
               </w:pBdr>
-              <w:shd w:fill="auto" w:val="clear"/>
-              <w:spacing w:after="0" w:before="0" w:line="240" w:lineRule="auto"/>
-              <w:ind w:left="0" w:right="0" w:firstLine="0"/>
+              <w:spacing w:line="240" w:lineRule="auto"/>
               <w:jc w:val="center"/>
               <w:rPr/>
             </w:pPr>
@@ -5000,12 +5332,9 @@
               <w:bottom w:w="100.0" w:type="dxa"/>
               <w:right w:w="100.0" w:type="dxa"/>
             </w:tcMar>
-            <w:vAlign w:val="top"/>
-          </w:tcPr>
-          <w:p>
-            <w:pPr>
-              <w:keepNext w:val="0"/>
-              <w:keepLines w:val="0"/>
+          </w:tcPr>
+          <w:p>
+            <w:pPr>
               <w:widowControl w:val="0"/>
               <w:pBdr>
                 <w:top w:space="0" w:sz="0" w:val="nil"/>
@@ -5014,9 +5343,7 @@
                 <w:right w:space="0" w:sz="0" w:val="nil"/>
                 <w:between w:space="0" w:sz="0" w:val="nil"/>
               </w:pBdr>
-              <w:shd w:fill="auto" w:val="clear"/>
-              <w:spacing w:after="0" w:before="0" w:line="240" w:lineRule="auto"/>
-              <w:ind w:left="0" w:right="0" w:firstLine="0"/>
+              <w:spacing w:line="240" w:lineRule="auto"/>
               <w:jc w:val="center"/>
               <w:rPr/>
             </w:pPr>
@@ -5049,7 +5376,7 @@
           <w:szCs w:val="22"/>
         </w:rPr>
       </w:pPr>
-      <w:bookmarkStart w:colFirst="0" w:colLast="0" w:name="_b72oqwy6h46" w:id="21"/>
+      <w:bookmarkStart w:colFirst="0" w:colLast="0" w:name="_4i7ojhp" w:id="21"/>
       <w:bookmarkEnd w:id="21"/>
       <w:r>
         <w:rPr>
@@ -5070,7 +5397,7 @@
           <w:szCs w:val="36"/>
         </w:rPr>
       </w:pPr>
-      <w:bookmarkStart w:colFirst="0" w:colLast="0" w:name="_kk1pvqvlp9to" w:id="22"/>
+      <w:bookmarkStart w:colFirst="0" w:colLast="0" w:name="_2xcytpi" w:id="22"/>
       <w:bookmarkEnd w:id="22"/>
       <w:r>
         <w:rPr>
@@ -5080,7 +5407,6 @@
     </w:p>
     <w:p>
       <w:pPr>
-        <w:ind w:left="0" w:firstLine="0"/>
         <w:jc w:val="center"/>
         <w:rPr>
           <w:b w:val="1"/>
@@ -5125,6 +5451,30 @@
       </w:rPr>
     </w:r>
   </w:p>
+  <w:p>
+    <w:pPr>
+      <w:keepNext w:val="0"/>
+      <w:keepLines w:val="0"/>
+      <w:widowControl w:val="0"/>
+      <w:pBdr>
+        <w:top w:space="0" w:sz="0" w:val="nil"/>
+        <w:left w:space="0" w:sz="0" w:val="nil"/>
+        <w:bottom w:space="0" w:sz="0" w:val="nil"/>
+        <w:right w:space="0" w:sz="0" w:val="nil"/>
+        <w:between w:space="0" w:sz="0" w:val="nil"/>
+      </w:pBdr>
+      <w:shd w:fill="auto" w:val="clear"/>
+      <w:spacing w:after="0" w:before="0" w:line="276" w:lineRule="auto"/>
+      <w:ind w:left="0" w:right="0" w:firstLine="0"/>
+      <w:jc w:val="left"/>
+      <w:rPr/>
+    </w:pPr>
+    <w:r>
+      <w:rPr>
+        <w:rtl w:val="0"/>
+      </w:rPr>
+    </w:r>
+  </w:p>
 </w:ftr>
 </file>
 
@@ -5145,7 +5495,7 @@
       <w:tblStyle w:val="Table5"/>
       <w:tblW w:w="9360.0" w:type="dxa"/>
       <w:jc w:val="left"/>
-      <w:tblInd w:w="100.0" w:type="pct"/>
+      <w:tblInd w:w="0.0" w:type="dxa"/>
       <w:tblBorders>
         <w:top w:color="000000" w:space="0" w:sz="8" w:val="single"/>
         <w:left w:color="000000" w:space="0" w:sz="8" w:val="single"/>
@@ -5159,14 +5509,8 @@
     </w:tblPr>
     <w:tblGrid>
       <w:gridCol w:w="9360"/>
-      <w:gridCol w:w="9360"/>
-      <w:gridCol w:w="9360"/>
-      <w:gridCol w:w="9360"/>
       <w:tblGridChange w:id="0">
         <w:tblGrid>
-          <w:gridCol w:w="9360"/>
-          <w:gridCol w:w="9360"/>
-          <w:gridCol w:w="9360"/>
           <w:gridCol w:w="9360"/>
         </w:tblGrid>
       </w:tblGridChange>
@@ -5184,7 +5528,6 @@
             <w:bottom w:w="100.0" w:type="dxa"/>
             <w:right w:w="100.0" w:type="dxa"/>
           </w:tcMar>
-          <w:vAlign w:val="top"/>
         </w:tcPr>
         <w:p>
           <w:pPr>
@@ -5194,7 +5537,17 @@
             <w:rPr>
               <w:rtl w:val="0"/>
             </w:rPr>
-            <w:t xml:space="preserve"> V1.3</w:t>
+            <w:t xml:space="preserve"> V1.4</w:t>
+          </w:r>
+        </w:p>
+        <w:p>
+          <w:pPr>
+            <w:rPr/>
+          </w:pPr>
+          <w:r>
+            <w:rPr>
+              <w:rtl w:val="0"/>
+            </w:rPr>
           </w:r>
         </w:p>
       </w:tc>
@@ -5329,337 +5682,6 @@
   <w:abstractNum w:abstractNumId="2">
     <w:lvl w:ilvl="0">
       <w:start w:val="1"/>
-      <w:numFmt w:val="bullet"/>
-      <w:lvlText w:val="●"/>
-      <w:lvlJc w:val="left"/>
-      <w:pPr>
-        <w:ind w:left="720" w:hanging="360"/>
-      </w:pPr>
-      <w:rPr>
-        <w:u w:val="none"/>
-      </w:rPr>
-    </w:lvl>
-    <w:lvl w:ilvl="1">
-      <w:start w:val="1"/>
-      <w:numFmt w:val="bullet"/>
-      <w:lvlText w:val="○"/>
-      <w:lvlJc w:val="left"/>
-      <w:pPr>
-        <w:ind w:left="1440" w:hanging="360"/>
-      </w:pPr>
-      <w:rPr>
-        <w:u w:val="none"/>
-      </w:rPr>
-    </w:lvl>
-    <w:lvl w:ilvl="2">
-      <w:start w:val="1"/>
-      <w:numFmt w:val="bullet"/>
-      <w:lvlText w:val="■"/>
-      <w:lvlJc w:val="left"/>
-      <w:pPr>
-        <w:ind w:left="2160" w:hanging="360"/>
-      </w:pPr>
-      <w:rPr>
-        <w:u w:val="none"/>
-      </w:rPr>
-    </w:lvl>
-    <w:lvl w:ilvl="3">
-      <w:start w:val="1"/>
-      <w:numFmt w:val="bullet"/>
-      <w:lvlText w:val="●"/>
-      <w:lvlJc w:val="left"/>
-      <w:pPr>
-        <w:ind w:left="2880" w:hanging="360"/>
-      </w:pPr>
-      <w:rPr>
-        <w:u w:val="none"/>
-      </w:rPr>
-    </w:lvl>
-    <w:lvl w:ilvl="4">
-      <w:start w:val="1"/>
-      <w:numFmt w:val="bullet"/>
-      <w:lvlText w:val="○"/>
-      <w:lvlJc w:val="left"/>
-      <w:pPr>
-        <w:ind w:left="3600" w:hanging="360"/>
-      </w:pPr>
-      <w:rPr>
-        <w:u w:val="none"/>
-      </w:rPr>
-    </w:lvl>
-    <w:lvl w:ilvl="5">
-      <w:start w:val="1"/>
-      <w:numFmt w:val="bullet"/>
-      <w:lvlText w:val="■"/>
-      <w:lvlJc w:val="left"/>
-      <w:pPr>
-        <w:ind w:left="4320" w:hanging="360"/>
-      </w:pPr>
-      <w:rPr>
-        <w:u w:val="none"/>
-      </w:rPr>
-    </w:lvl>
-    <w:lvl w:ilvl="6">
-      <w:start w:val="1"/>
-      <w:numFmt w:val="bullet"/>
-      <w:lvlText w:val="●"/>
-      <w:lvlJc w:val="left"/>
-      <w:pPr>
-        <w:ind w:left="5040" w:hanging="360"/>
-      </w:pPr>
-      <w:rPr>
-        <w:u w:val="none"/>
-      </w:rPr>
-    </w:lvl>
-    <w:lvl w:ilvl="7">
-      <w:start w:val="1"/>
-      <w:numFmt w:val="bullet"/>
-      <w:lvlText w:val="○"/>
-      <w:lvlJc w:val="left"/>
-      <w:pPr>
-        <w:ind w:left="5760" w:hanging="360"/>
-      </w:pPr>
-      <w:rPr>
-        <w:u w:val="none"/>
-      </w:rPr>
-    </w:lvl>
-    <w:lvl w:ilvl="8">
-      <w:start w:val="1"/>
-      <w:numFmt w:val="bullet"/>
-      <w:lvlText w:val="■"/>
-      <w:lvlJc w:val="left"/>
-      <w:pPr>
-        <w:ind w:left="6480" w:hanging="360"/>
-      </w:pPr>
-      <w:rPr>
-        <w:u w:val="none"/>
-      </w:rPr>
-    </w:lvl>
-  </w:abstractNum>
-  <w:abstractNum w:abstractNumId="3">
-    <w:lvl w:ilvl="0">
-      <w:start w:val="1"/>
-      <w:numFmt w:val="bullet"/>
-      <w:lvlText w:val="●"/>
-      <w:lvlJc w:val="left"/>
-      <w:pPr>
-        <w:ind w:left="720" w:hanging="360"/>
-      </w:pPr>
-      <w:rPr>
-        <w:color w:val="990000"/>
-        <w:u w:val="none"/>
-      </w:rPr>
-    </w:lvl>
-    <w:lvl w:ilvl="1">
-      <w:start w:val="1"/>
-      <w:numFmt w:val="bullet"/>
-      <w:lvlText w:val="○"/>
-      <w:lvlJc w:val="left"/>
-      <w:pPr>
-        <w:ind w:left="1440" w:hanging="360"/>
-      </w:pPr>
-      <w:rPr>
-        <w:u w:val="none"/>
-      </w:rPr>
-    </w:lvl>
-    <w:lvl w:ilvl="2">
-      <w:start w:val="1"/>
-      <w:numFmt w:val="bullet"/>
-      <w:lvlText w:val="■"/>
-      <w:lvlJc w:val="left"/>
-      <w:pPr>
-        <w:ind w:left="2160" w:hanging="360"/>
-      </w:pPr>
-      <w:rPr>
-        <w:u w:val="none"/>
-      </w:rPr>
-    </w:lvl>
-    <w:lvl w:ilvl="3">
-      <w:start w:val="1"/>
-      <w:numFmt w:val="bullet"/>
-      <w:lvlText w:val="●"/>
-      <w:lvlJc w:val="left"/>
-      <w:pPr>
-        <w:ind w:left="2880" w:hanging="360"/>
-      </w:pPr>
-      <w:rPr>
-        <w:u w:val="none"/>
-      </w:rPr>
-    </w:lvl>
-    <w:lvl w:ilvl="4">
-      <w:start w:val="1"/>
-      <w:numFmt w:val="bullet"/>
-      <w:lvlText w:val="○"/>
-      <w:lvlJc w:val="left"/>
-      <w:pPr>
-        <w:ind w:left="3600" w:hanging="360"/>
-      </w:pPr>
-      <w:rPr>
-        <w:u w:val="none"/>
-      </w:rPr>
-    </w:lvl>
-    <w:lvl w:ilvl="5">
-      <w:start w:val="1"/>
-      <w:numFmt w:val="bullet"/>
-      <w:lvlText w:val="■"/>
-      <w:lvlJc w:val="left"/>
-      <w:pPr>
-        <w:ind w:left="4320" w:hanging="360"/>
-      </w:pPr>
-      <w:rPr>
-        <w:u w:val="none"/>
-      </w:rPr>
-    </w:lvl>
-    <w:lvl w:ilvl="6">
-      <w:start w:val="1"/>
-      <w:numFmt w:val="bullet"/>
-      <w:lvlText w:val="●"/>
-      <w:lvlJc w:val="left"/>
-      <w:pPr>
-        <w:ind w:left="5040" w:hanging="360"/>
-      </w:pPr>
-      <w:rPr>
-        <w:u w:val="none"/>
-      </w:rPr>
-    </w:lvl>
-    <w:lvl w:ilvl="7">
-      <w:start w:val="1"/>
-      <w:numFmt w:val="bullet"/>
-      <w:lvlText w:val="○"/>
-      <w:lvlJc w:val="left"/>
-      <w:pPr>
-        <w:ind w:left="5760" w:hanging="360"/>
-      </w:pPr>
-      <w:rPr>
-        <w:u w:val="none"/>
-      </w:rPr>
-    </w:lvl>
-    <w:lvl w:ilvl="8">
-      <w:start w:val="1"/>
-      <w:numFmt w:val="bullet"/>
-      <w:lvlText w:val="■"/>
-      <w:lvlJc w:val="left"/>
-      <w:pPr>
-        <w:ind w:left="6480" w:hanging="360"/>
-      </w:pPr>
-      <w:rPr>
-        <w:u w:val="none"/>
-      </w:rPr>
-    </w:lvl>
-  </w:abstractNum>
-  <w:abstractNum w:abstractNumId="4">
-    <w:lvl w:ilvl="0">
-      <w:start w:val="1"/>
-      <w:numFmt w:val="bullet"/>
-      <w:lvlText w:val="●"/>
-      <w:lvlJc w:val="left"/>
-      <w:pPr>
-        <w:ind w:left="720" w:hanging="360"/>
-      </w:pPr>
-      <w:rPr>
-        <w:u w:val="none"/>
-      </w:rPr>
-    </w:lvl>
-    <w:lvl w:ilvl="1">
-      <w:start w:val="1"/>
-      <w:numFmt w:val="bullet"/>
-      <w:lvlText w:val="○"/>
-      <w:lvlJc w:val="left"/>
-      <w:pPr>
-        <w:ind w:left="1440" w:hanging="360"/>
-      </w:pPr>
-      <w:rPr>
-        <w:u w:val="none"/>
-      </w:rPr>
-    </w:lvl>
-    <w:lvl w:ilvl="2">
-      <w:start w:val="1"/>
-      <w:numFmt w:val="bullet"/>
-      <w:lvlText w:val="■"/>
-      <w:lvlJc w:val="left"/>
-      <w:pPr>
-        <w:ind w:left="2160" w:hanging="360"/>
-      </w:pPr>
-      <w:rPr>
-        <w:u w:val="none"/>
-      </w:rPr>
-    </w:lvl>
-    <w:lvl w:ilvl="3">
-      <w:start w:val="1"/>
-      <w:numFmt w:val="bullet"/>
-      <w:lvlText w:val="●"/>
-      <w:lvlJc w:val="left"/>
-      <w:pPr>
-        <w:ind w:left="2880" w:hanging="360"/>
-      </w:pPr>
-      <w:rPr>
-        <w:u w:val="none"/>
-      </w:rPr>
-    </w:lvl>
-    <w:lvl w:ilvl="4">
-      <w:start w:val="1"/>
-      <w:numFmt w:val="bullet"/>
-      <w:lvlText w:val="○"/>
-      <w:lvlJc w:val="left"/>
-      <w:pPr>
-        <w:ind w:left="3600" w:hanging="360"/>
-      </w:pPr>
-      <w:rPr>
-        <w:u w:val="none"/>
-      </w:rPr>
-    </w:lvl>
-    <w:lvl w:ilvl="5">
-      <w:start w:val="1"/>
-      <w:numFmt w:val="bullet"/>
-      <w:lvlText w:val="■"/>
-      <w:lvlJc w:val="left"/>
-      <w:pPr>
-        <w:ind w:left="4320" w:hanging="360"/>
-      </w:pPr>
-      <w:rPr>
-        <w:u w:val="none"/>
-      </w:rPr>
-    </w:lvl>
-    <w:lvl w:ilvl="6">
-      <w:start w:val="1"/>
-      <w:numFmt w:val="bullet"/>
-      <w:lvlText w:val="●"/>
-      <w:lvlJc w:val="left"/>
-      <w:pPr>
-        <w:ind w:left="5040" w:hanging="360"/>
-      </w:pPr>
-      <w:rPr>
-        <w:u w:val="none"/>
-      </w:rPr>
-    </w:lvl>
-    <w:lvl w:ilvl="7">
-      <w:start w:val="1"/>
-      <w:numFmt w:val="bullet"/>
-      <w:lvlText w:val="○"/>
-      <w:lvlJc w:val="left"/>
-      <w:pPr>
-        <w:ind w:left="5760" w:hanging="360"/>
-      </w:pPr>
-      <w:rPr>
-        <w:u w:val="none"/>
-      </w:rPr>
-    </w:lvl>
-    <w:lvl w:ilvl="8">
-      <w:start w:val="1"/>
-      <w:numFmt w:val="bullet"/>
-      <w:lvlText w:val="■"/>
-      <w:lvlJc w:val="left"/>
-      <w:pPr>
-        <w:ind w:left="6480" w:hanging="360"/>
-      </w:pPr>
-      <w:rPr>
-        <w:u w:val="none"/>
-      </w:rPr>
-    </w:lvl>
-  </w:abstractNum>
-  <w:abstractNum w:abstractNumId="5">
-    <w:lvl w:ilvl="0">
-      <w:start w:val="1"/>
       <w:numFmt w:val="decimal"/>
       <w:lvlText w:val="%1."/>
       <w:lvlJc w:val="left"/>
@@ -5762,6 +5784,337 @@
       <w:numFmt w:val="lowerRoman"/>
       <w:lvlText w:val="%9."/>
       <w:lvlJc w:val="right"/>
+      <w:pPr>
+        <w:ind w:left="6480" w:hanging="360"/>
+      </w:pPr>
+      <w:rPr>
+        <w:u w:val="none"/>
+      </w:rPr>
+    </w:lvl>
+  </w:abstractNum>
+  <w:abstractNum w:abstractNumId="3">
+    <w:lvl w:ilvl="0">
+      <w:start w:val="1"/>
+      <w:numFmt w:val="bullet"/>
+      <w:lvlText w:val="●"/>
+      <w:lvlJc w:val="left"/>
+      <w:pPr>
+        <w:ind w:left="720" w:hanging="360"/>
+      </w:pPr>
+      <w:rPr>
+        <w:u w:val="none"/>
+      </w:rPr>
+    </w:lvl>
+    <w:lvl w:ilvl="1">
+      <w:start w:val="1"/>
+      <w:numFmt w:val="bullet"/>
+      <w:lvlText w:val="○"/>
+      <w:lvlJc w:val="left"/>
+      <w:pPr>
+        <w:ind w:left="1440" w:hanging="360"/>
+      </w:pPr>
+      <w:rPr>
+        <w:u w:val="none"/>
+      </w:rPr>
+    </w:lvl>
+    <w:lvl w:ilvl="2">
+      <w:start w:val="1"/>
+      <w:numFmt w:val="bullet"/>
+      <w:lvlText w:val="■"/>
+      <w:lvlJc w:val="left"/>
+      <w:pPr>
+        <w:ind w:left="2160" w:hanging="360"/>
+      </w:pPr>
+      <w:rPr>
+        <w:u w:val="none"/>
+      </w:rPr>
+    </w:lvl>
+    <w:lvl w:ilvl="3">
+      <w:start w:val="1"/>
+      <w:numFmt w:val="bullet"/>
+      <w:lvlText w:val="●"/>
+      <w:lvlJc w:val="left"/>
+      <w:pPr>
+        <w:ind w:left="2880" w:hanging="360"/>
+      </w:pPr>
+      <w:rPr>
+        <w:u w:val="none"/>
+      </w:rPr>
+    </w:lvl>
+    <w:lvl w:ilvl="4">
+      <w:start w:val="1"/>
+      <w:numFmt w:val="bullet"/>
+      <w:lvlText w:val="○"/>
+      <w:lvlJc w:val="left"/>
+      <w:pPr>
+        <w:ind w:left="3600" w:hanging="360"/>
+      </w:pPr>
+      <w:rPr>
+        <w:u w:val="none"/>
+      </w:rPr>
+    </w:lvl>
+    <w:lvl w:ilvl="5">
+      <w:start w:val="1"/>
+      <w:numFmt w:val="bullet"/>
+      <w:lvlText w:val="■"/>
+      <w:lvlJc w:val="left"/>
+      <w:pPr>
+        <w:ind w:left="4320" w:hanging="360"/>
+      </w:pPr>
+      <w:rPr>
+        <w:u w:val="none"/>
+      </w:rPr>
+    </w:lvl>
+    <w:lvl w:ilvl="6">
+      <w:start w:val="1"/>
+      <w:numFmt w:val="bullet"/>
+      <w:lvlText w:val="●"/>
+      <w:lvlJc w:val="left"/>
+      <w:pPr>
+        <w:ind w:left="5040" w:hanging="360"/>
+      </w:pPr>
+      <w:rPr>
+        <w:u w:val="none"/>
+      </w:rPr>
+    </w:lvl>
+    <w:lvl w:ilvl="7">
+      <w:start w:val="1"/>
+      <w:numFmt w:val="bullet"/>
+      <w:lvlText w:val="○"/>
+      <w:lvlJc w:val="left"/>
+      <w:pPr>
+        <w:ind w:left="5760" w:hanging="360"/>
+      </w:pPr>
+      <w:rPr>
+        <w:u w:val="none"/>
+      </w:rPr>
+    </w:lvl>
+    <w:lvl w:ilvl="8">
+      <w:start w:val="1"/>
+      <w:numFmt w:val="bullet"/>
+      <w:lvlText w:val="■"/>
+      <w:lvlJc w:val="left"/>
+      <w:pPr>
+        <w:ind w:left="6480" w:hanging="360"/>
+      </w:pPr>
+      <w:rPr>
+        <w:u w:val="none"/>
+      </w:rPr>
+    </w:lvl>
+  </w:abstractNum>
+  <w:abstractNum w:abstractNumId="4">
+    <w:lvl w:ilvl="0">
+      <w:start w:val="1"/>
+      <w:numFmt w:val="bullet"/>
+      <w:lvlText w:val="●"/>
+      <w:lvlJc w:val="left"/>
+      <w:pPr>
+        <w:ind w:left="720" w:hanging="360"/>
+      </w:pPr>
+      <w:rPr>
+        <w:u w:val="none"/>
+      </w:rPr>
+    </w:lvl>
+    <w:lvl w:ilvl="1">
+      <w:start w:val="1"/>
+      <w:numFmt w:val="bullet"/>
+      <w:lvlText w:val="○"/>
+      <w:lvlJc w:val="left"/>
+      <w:pPr>
+        <w:ind w:left="1440" w:hanging="360"/>
+      </w:pPr>
+      <w:rPr>
+        <w:u w:val="none"/>
+      </w:rPr>
+    </w:lvl>
+    <w:lvl w:ilvl="2">
+      <w:start w:val="1"/>
+      <w:numFmt w:val="bullet"/>
+      <w:lvlText w:val="■"/>
+      <w:lvlJc w:val="left"/>
+      <w:pPr>
+        <w:ind w:left="2160" w:hanging="360"/>
+      </w:pPr>
+      <w:rPr>
+        <w:u w:val="none"/>
+      </w:rPr>
+    </w:lvl>
+    <w:lvl w:ilvl="3">
+      <w:start w:val="1"/>
+      <w:numFmt w:val="bullet"/>
+      <w:lvlText w:val="●"/>
+      <w:lvlJc w:val="left"/>
+      <w:pPr>
+        <w:ind w:left="2880" w:hanging="360"/>
+      </w:pPr>
+      <w:rPr>
+        <w:u w:val="none"/>
+      </w:rPr>
+    </w:lvl>
+    <w:lvl w:ilvl="4">
+      <w:start w:val="1"/>
+      <w:numFmt w:val="bullet"/>
+      <w:lvlText w:val="○"/>
+      <w:lvlJc w:val="left"/>
+      <w:pPr>
+        <w:ind w:left="3600" w:hanging="360"/>
+      </w:pPr>
+      <w:rPr>
+        <w:u w:val="none"/>
+      </w:rPr>
+    </w:lvl>
+    <w:lvl w:ilvl="5">
+      <w:start w:val="1"/>
+      <w:numFmt w:val="bullet"/>
+      <w:lvlText w:val="■"/>
+      <w:lvlJc w:val="left"/>
+      <w:pPr>
+        <w:ind w:left="4320" w:hanging="360"/>
+      </w:pPr>
+      <w:rPr>
+        <w:u w:val="none"/>
+      </w:rPr>
+    </w:lvl>
+    <w:lvl w:ilvl="6">
+      <w:start w:val="1"/>
+      <w:numFmt w:val="bullet"/>
+      <w:lvlText w:val="●"/>
+      <w:lvlJc w:val="left"/>
+      <w:pPr>
+        <w:ind w:left="5040" w:hanging="360"/>
+      </w:pPr>
+      <w:rPr>
+        <w:u w:val="none"/>
+      </w:rPr>
+    </w:lvl>
+    <w:lvl w:ilvl="7">
+      <w:start w:val="1"/>
+      <w:numFmt w:val="bullet"/>
+      <w:lvlText w:val="○"/>
+      <w:lvlJc w:val="left"/>
+      <w:pPr>
+        <w:ind w:left="5760" w:hanging="360"/>
+      </w:pPr>
+      <w:rPr>
+        <w:u w:val="none"/>
+      </w:rPr>
+    </w:lvl>
+    <w:lvl w:ilvl="8">
+      <w:start w:val="1"/>
+      <w:numFmt w:val="bullet"/>
+      <w:lvlText w:val="■"/>
+      <w:lvlJc w:val="left"/>
+      <w:pPr>
+        <w:ind w:left="6480" w:hanging="360"/>
+      </w:pPr>
+      <w:rPr>
+        <w:u w:val="none"/>
+      </w:rPr>
+    </w:lvl>
+  </w:abstractNum>
+  <w:abstractNum w:abstractNumId="5">
+    <w:lvl w:ilvl="0">
+      <w:start w:val="1"/>
+      <w:numFmt w:val="bullet"/>
+      <w:lvlText w:val="●"/>
+      <w:lvlJc w:val="left"/>
+      <w:pPr>
+        <w:ind w:left="720" w:hanging="360"/>
+      </w:pPr>
+      <w:rPr>
+        <w:color w:val="990000"/>
+        <w:u w:val="none"/>
+      </w:rPr>
+    </w:lvl>
+    <w:lvl w:ilvl="1">
+      <w:start w:val="1"/>
+      <w:numFmt w:val="bullet"/>
+      <w:lvlText w:val="○"/>
+      <w:lvlJc w:val="left"/>
+      <w:pPr>
+        <w:ind w:left="1440" w:hanging="360"/>
+      </w:pPr>
+      <w:rPr>
+        <w:u w:val="none"/>
+      </w:rPr>
+    </w:lvl>
+    <w:lvl w:ilvl="2">
+      <w:start w:val="1"/>
+      <w:numFmt w:val="bullet"/>
+      <w:lvlText w:val="■"/>
+      <w:lvlJc w:val="left"/>
+      <w:pPr>
+        <w:ind w:left="2160" w:hanging="360"/>
+      </w:pPr>
+      <w:rPr>
+        <w:u w:val="none"/>
+      </w:rPr>
+    </w:lvl>
+    <w:lvl w:ilvl="3">
+      <w:start w:val="1"/>
+      <w:numFmt w:val="bullet"/>
+      <w:lvlText w:val="●"/>
+      <w:lvlJc w:val="left"/>
+      <w:pPr>
+        <w:ind w:left="2880" w:hanging="360"/>
+      </w:pPr>
+      <w:rPr>
+        <w:u w:val="none"/>
+      </w:rPr>
+    </w:lvl>
+    <w:lvl w:ilvl="4">
+      <w:start w:val="1"/>
+      <w:numFmt w:val="bullet"/>
+      <w:lvlText w:val="○"/>
+      <w:lvlJc w:val="left"/>
+      <w:pPr>
+        <w:ind w:left="3600" w:hanging="360"/>
+      </w:pPr>
+      <w:rPr>
+        <w:u w:val="none"/>
+      </w:rPr>
+    </w:lvl>
+    <w:lvl w:ilvl="5">
+      <w:start w:val="1"/>
+      <w:numFmt w:val="bullet"/>
+      <w:lvlText w:val="■"/>
+      <w:lvlJc w:val="left"/>
+      <w:pPr>
+        <w:ind w:left="4320" w:hanging="360"/>
+      </w:pPr>
+      <w:rPr>
+        <w:u w:val="none"/>
+      </w:rPr>
+    </w:lvl>
+    <w:lvl w:ilvl="6">
+      <w:start w:val="1"/>
+      <w:numFmt w:val="bullet"/>
+      <w:lvlText w:val="●"/>
+      <w:lvlJc w:val="left"/>
+      <w:pPr>
+        <w:ind w:left="5040" w:hanging="360"/>
+      </w:pPr>
+      <w:rPr>
+        <w:u w:val="none"/>
+      </w:rPr>
+    </w:lvl>
+    <w:lvl w:ilvl="7">
+      <w:start w:val="1"/>
+      <w:numFmt w:val="bullet"/>
+      <w:lvlText w:val="○"/>
+      <w:lvlJc w:val="left"/>
+      <w:pPr>
+        <w:ind w:left="5760" w:hanging="360"/>
+      </w:pPr>
+      <w:rPr>
+        <w:u w:val="none"/>
+      </w:rPr>
+    </w:lvl>
+    <w:lvl w:ilvl="8">
+      <w:start w:val="1"/>
+      <w:numFmt w:val="bullet"/>
+      <w:lvlText w:val="■"/>
+      <w:lvlJc w:val="left"/>
       <w:pPr>
         <w:ind w:left="6480" w:hanging="360"/>
       </w:pPr>
@@ -5849,7 +6202,6 @@
       <w:spacing w:after="80" w:before="320" w:lineRule="auto"/>
     </w:pPr>
     <w:rPr>
-      <w:b w:val="0"/>
       <w:color w:val="434343"/>
       <w:sz w:val="28"/>
       <w:szCs w:val="28"/>
@@ -5881,8 +6233,6 @@
     </w:pPr>
     <w:rPr>
       <w:color w:val="666666"/>
-      <w:sz w:val="22"/>
-      <w:szCs w:val="22"/>
     </w:rPr>
   </w:style>
   <w:style w:type="paragraph" w:styleId="Heading6">
@@ -5897,8 +6247,6 @@
     <w:rPr>
       <w:i w:val="1"/>
       <w:color w:val="666666"/>
-      <w:sz w:val="22"/>
-      <w:szCs w:val="22"/>
     </w:rPr>
   </w:style>
   <w:style w:type="paragraph" w:styleId="Title">
@@ -5908,7 +6256,7 @@
     <w:pPr>
       <w:keepNext w:val="1"/>
       <w:keepLines w:val="1"/>
-      <w:spacing w:after="60" w:before="0" w:lineRule="auto"/>
+      <w:spacing w:after="60" w:lineRule="auto"/>
     </w:pPr>
     <w:rPr>
       <w:sz w:val="52"/>
@@ -5922,11 +6270,9 @@
     <w:pPr>
       <w:keepNext w:val="1"/>
       <w:keepLines w:val="1"/>
-      <w:spacing w:after="320" w:before="0" w:lineRule="auto"/>
+      <w:spacing w:after="320" w:lineRule="auto"/>
     </w:pPr>
     <w:rPr>
-      <w:rFonts w:ascii="Arial" w:cs="Arial" w:eastAsia="Arial" w:hAnsi="Arial"/>
-      <w:i w:val="0"/>
       <w:color w:val="666666"/>
       <w:sz w:val="30"/>
       <w:szCs w:val="30"/>

</xml_diff>